<commit_message>
fixed documentation for new track search queries
</commit_message>
<xml_diff>
--- a/DOCUMENTATION/SOFTWARE-DOCS.docx
+++ b/DOCUMENTATION/SOFTWARE-DOCS.docx
@@ -341,7 +341,7 @@
             <v:imagedata r:id="rId8" o:title=""/>
             <w10:wrap type="topAndBottom"/>
           </v:shape>
-          <o:OLEObject Type="Embed" ProgID="Visio.Drawing.15" ShapeID="_x0000_s1031" DrawAspect="Content" ObjectID="_1577977178" r:id="rId9"/>
+          <o:OLEObject Type="Embed" ProgID="Visio.Drawing.15" ShapeID="_x0000_s1031" DrawAspect="Content" ObjectID="_1578063076" r:id="rId9"/>
         </w:object>
       </w:r>
       <w:r>
@@ -672,10 +672,10 @@
                   <wp:align>left</wp:align>
                 </wp:positionH>
                 <wp:positionV relativeFrom="paragraph">
-                  <wp:posOffset>288290</wp:posOffset>
+                  <wp:posOffset>290195</wp:posOffset>
                 </wp:positionV>
-                <wp:extent cx="5448300" cy="3324225"/>
-                <wp:effectExtent l="0" t="0" r="19050" b="28575"/>
+                <wp:extent cx="5448300" cy="2876550"/>
+                <wp:effectExtent l="0" t="0" r="19050" b="19050"/>
                 <wp:wrapTopAndBottom/>
                 <wp:docPr id="1" name="Text Box 1"/>
                 <wp:cNvGraphicFramePr/>
@@ -686,7 +686,7 @@
                       <wps:spPr>
                         <a:xfrm>
                           <a:off x="0" y="0"/>
-                          <a:ext cx="5448300" cy="3324225"/>
+                          <a:ext cx="5448300" cy="2876550"/>
                         </a:xfrm>
                         <a:prstGeom prst="rect">
                           <a:avLst/>
@@ -725,14 +725,25 @@
                               <w:t xml:space="preserve">SELECT </w:t>
                             </w:r>
                             <w:proofErr w:type="spellStart"/>
-                            <w:r>
-                              <w:rPr>
-                                <w:rFonts w:ascii="Calibri" w:hAnsi="Calibri" w:cs="Calibri"/>
-                                <w:color w:val="1F4E79" w:themeColor="accent5" w:themeShade="80"/>
-                                <w:sz w:val="18"/>
-                                <w:szCs w:val="18"/>
-                              </w:rPr>
-                              <w:t>tb.track_id</w:t>
+                            <w:proofErr w:type="gramStart"/>
+                            <w:r>
+                              <w:rPr>
+                                <w:rFonts w:ascii="Calibri" w:hAnsi="Calibri" w:cs="Calibri"/>
+                                <w:color w:val="1F4E79" w:themeColor="accent5" w:themeShade="80"/>
+                                <w:sz w:val="18"/>
+                                <w:szCs w:val="18"/>
+                              </w:rPr>
+                              <w:t>tb.track</w:t>
+                            </w:r>
+                            <w:proofErr w:type="gramEnd"/>
+                            <w:r>
+                              <w:rPr>
+                                <w:rFonts w:ascii="Calibri" w:hAnsi="Calibri" w:cs="Calibri"/>
+                                <w:color w:val="1F4E79" w:themeColor="accent5" w:themeShade="80"/>
+                                <w:sz w:val="18"/>
+                                <w:szCs w:val="18"/>
+                              </w:rPr>
+                              <w:t>_id</w:t>
                             </w:r>
                             <w:proofErr w:type="spellEnd"/>
                             <w:r>
@@ -742,7 +753,7 @@
                                 <w:sz w:val="18"/>
                                 <w:szCs w:val="18"/>
                               </w:rPr>
-                              <w:t>,</w:t>
+                              <w:t xml:space="preserve">, </w:t>
                             </w:r>
                           </w:p>
                           <w:p>
@@ -764,6 +775,8 @@
                               </w:rPr>
                               <w:t xml:space="preserve">    </w:t>
                             </w:r>
+                            <w:bookmarkStart w:id="0" w:name="_GoBack"/>
+                            <w:bookmarkEnd w:id="0"/>
                             <w:proofErr w:type="spellStart"/>
                             <w:r>
                               <w:rPr>
@@ -772,7 +785,7 @@
                                 <w:sz w:val="18"/>
                                 <w:szCs w:val="18"/>
                               </w:rPr>
-                              <w:t>track_name</w:t>
+                              <w:t>tb.mood_id</w:t>
                             </w:r>
                             <w:proofErr w:type="spellEnd"/>
                             <w:r>
@@ -812,7 +825,7 @@
                                 <w:sz w:val="18"/>
                                 <w:szCs w:val="18"/>
                               </w:rPr>
-                              <w:t>album_name</w:t>
+                              <w:t>track_name</w:t>
                             </w:r>
                             <w:proofErr w:type="spellEnd"/>
                             <w:r>
@@ -852,7 +865,7 @@
                                 <w:sz w:val="18"/>
                                 <w:szCs w:val="18"/>
                               </w:rPr>
-                              <w:t>tb.artist_id</w:t>
+                              <w:t>album_name</w:t>
                             </w:r>
                             <w:proofErr w:type="spellEnd"/>
                             <w:r>
@@ -885,14 +898,25 @@
                               <w:t xml:space="preserve">    </w:t>
                             </w:r>
                             <w:proofErr w:type="spellStart"/>
-                            <w:r>
-                              <w:rPr>
-                                <w:rFonts w:ascii="Calibri" w:hAnsi="Calibri" w:cs="Calibri"/>
-                                <w:color w:val="1F4E79" w:themeColor="accent5" w:themeShade="80"/>
-                                <w:sz w:val="18"/>
-                                <w:szCs w:val="18"/>
-                              </w:rPr>
-                              <w:t>artist_name</w:t>
+                            <w:proofErr w:type="gramStart"/>
+                            <w:r>
+                              <w:rPr>
+                                <w:rFonts w:ascii="Calibri" w:hAnsi="Calibri" w:cs="Calibri"/>
+                                <w:color w:val="1F4E79" w:themeColor="accent5" w:themeShade="80"/>
+                                <w:sz w:val="18"/>
+                                <w:szCs w:val="18"/>
+                              </w:rPr>
+                              <w:t>tb.artist</w:t>
+                            </w:r>
+                            <w:proofErr w:type="gramEnd"/>
+                            <w:r>
+                              <w:rPr>
+                                <w:rFonts w:ascii="Calibri" w:hAnsi="Calibri" w:cs="Calibri"/>
+                                <w:color w:val="1F4E79" w:themeColor="accent5" w:themeShade="80"/>
+                                <w:sz w:val="18"/>
+                                <w:szCs w:val="18"/>
+                              </w:rPr>
+                              <w:t>_id</w:t>
                             </w:r>
                             <w:proofErr w:type="spellEnd"/>
                             <w:r>
@@ -902,7 +926,7 @@
                                 <w:sz w:val="18"/>
                                 <w:szCs w:val="18"/>
                               </w:rPr>
-                              <w:t xml:space="preserve"> </w:t>
+                              <w:t>,</w:t>
                             </w:r>
                           </w:p>
                           <w:p>
@@ -922,7 +946,7 @@
                                 <w:sz w:val="18"/>
                                 <w:szCs w:val="18"/>
                               </w:rPr>
-                              <w:t xml:space="preserve">FROM </w:t>
+                              <w:t xml:space="preserve">    </w:t>
                             </w:r>
                             <w:proofErr w:type="spellStart"/>
                             <w:r>
@@ -932,27 +956,7 @@
                                 <w:sz w:val="18"/>
                                 <w:szCs w:val="18"/>
                               </w:rPr>
-                              <w:t>Tracks_tbl</w:t>
-                            </w:r>
-                            <w:proofErr w:type="spellEnd"/>
-                            <w:r>
-                              <w:rPr>
-                                <w:rFonts w:ascii="Calibri" w:hAnsi="Calibri" w:cs="Calibri"/>
-                                <w:color w:val="1F4E79" w:themeColor="accent5" w:themeShade="80"/>
-                                <w:sz w:val="18"/>
-                                <w:szCs w:val="18"/>
-                              </w:rPr>
-                              <w:t xml:space="preserve"> AS </w:t>
-                            </w:r>
-                            <w:proofErr w:type="spellStart"/>
-                            <w:r>
-                              <w:rPr>
-                                <w:rFonts w:ascii="Calibri" w:hAnsi="Calibri" w:cs="Calibri"/>
-                                <w:color w:val="1F4E79" w:themeColor="accent5" w:themeShade="80"/>
-                                <w:sz w:val="18"/>
-                                <w:szCs w:val="18"/>
-                              </w:rPr>
-                              <w:t>tb</w:t>
+                              <w:t>artist_name</w:t>
                             </w:r>
                             <w:proofErr w:type="spellEnd"/>
                           </w:p>
@@ -973,7 +977,7 @@
                                 <w:sz w:val="18"/>
                                 <w:szCs w:val="18"/>
                               </w:rPr>
-                              <w:t xml:space="preserve">JOIN </w:t>
+                              <w:t xml:space="preserve">FROM </w:t>
                             </w:r>
                             <w:proofErr w:type="spellStart"/>
                             <w:r>
@@ -983,7 +987,7 @@
                                 <w:sz w:val="18"/>
                                 <w:szCs w:val="18"/>
                               </w:rPr>
-                              <w:t>TracksToTags_tbl</w:t>
+                              <w:t>Tracks_tbl</w:t>
                             </w:r>
                             <w:proofErr w:type="spellEnd"/>
                             <w:r>
@@ -1003,7 +1007,7 @@
                                 <w:sz w:val="18"/>
                                 <w:szCs w:val="18"/>
                               </w:rPr>
-                              <w:t>ttb</w:t>
+                              <w:t>tb</w:t>
                             </w:r>
                             <w:proofErr w:type="spellEnd"/>
                           </w:p>
@@ -1024,7 +1028,7 @@
                                 <w:sz w:val="18"/>
                                 <w:szCs w:val="18"/>
                               </w:rPr>
-                              <w:t xml:space="preserve">ON </w:t>
+                              <w:t xml:space="preserve">JOIN </w:t>
                             </w:r>
                             <w:proofErr w:type="spellStart"/>
                             <w:r>
@@ -1034,27 +1038,7 @@
                                 <w:sz w:val="18"/>
                                 <w:szCs w:val="18"/>
                               </w:rPr>
-                              <w:t>tb.track_id</w:t>
-                            </w:r>
-                            <w:proofErr w:type="spellEnd"/>
-                            <w:r>
-                              <w:rPr>
-                                <w:rFonts w:ascii="Calibri" w:hAnsi="Calibri" w:cs="Calibri"/>
-                                <w:color w:val="1F4E79" w:themeColor="accent5" w:themeShade="80"/>
-                                <w:sz w:val="18"/>
-                                <w:szCs w:val="18"/>
-                              </w:rPr>
-                              <w:t xml:space="preserve"> = </w:t>
-                            </w:r>
-                            <w:proofErr w:type="spellStart"/>
-                            <w:r>
-                              <w:rPr>
-                                <w:rFonts w:ascii="Calibri" w:hAnsi="Calibri" w:cs="Calibri"/>
-                                <w:color w:val="1F4E79" w:themeColor="accent5" w:themeShade="80"/>
-                                <w:sz w:val="18"/>
-                                <w:szCs w:val="18"/>
-                              </w:rPr>
-                              <w:t>ttb.track_id</w:t>
+                              <w:t>Artists_tbl</w:t>
                             </w:r>
                             <w:proofErr w:type="spellEnd"/>
                           </w:p>
@@ -1075,17 +1059,48 @@
                                 <w:sz w:val="18"/>
                                 <w:szCs w:val="18"/>
                               </w:rPr>
-                              <w:t xml:space="preserve">JOIN </w:t>
+                              <w:t xml:space="preserve">ON </w:t>
                             </w:r>
                             <w:proofErr w:type="spellStart"/>
-                            <w:r>
-                              <w:rPr>
-                                <w:rFonts w:ascii="Calibri" w:hAnsi="Calibri" w:cs="Calibri"/>
-                                <w:color w:val="1F4E79" w:themeColor="accent5" w:themeShade="80"/>
-                                <w:sz w:val="18"/>
-                                <w:szCs w:val="18"/>
-                              </w:rPr>
-                              <w:t>Artists_tbl</w:t>
+                            <w:proofErr w:type="gramStart"/>
+                            <w:r>
+                              <w:rPr>
+                                <w:rFonts w:ascii="Calibri" w:hAnsi="Calibri" w:cs="Calibri"/>
+                                <w:color w:val="1F4E79" w:themeColor="accent5" w:themeShade="80"/>
+                                <w:sz w:val="18"/>
+                                <w:szCs w:val="18"/>
+                              </w:rPr>
+                              <w:t>tb.artist</w:t>
+                            </w:r>
+                            <w:proofErr w:type="gramEnd"/>
+                            <w:r>
+                              <w:rPr>
+                                <w:rFonts w:ascii="Calibri" w:hAnsi="Calibri" w:cs="Calibri"/>
+                                <w:color w:val="1F4E79" w:themeColor="accent5" w:themeShade="80"/>
+                                <w:sz w:val="18"/>
+                                <w:szCs w:val="18"/>
+                              </w:rPr>
+                              <w:t>_id</w:t>
+                            </w:r>
+                            <w:proofErr w:type="spellEnd"/>
+                            <w:r>
+                              <w:rPr>
+                                <w:rFonts w:ascii="Calibri" w:hAnsi="Calibri" w:cs="Calibri"/>
+                                <w:color w:val="1F4E79" w:themeColor="accent5" w:themeShade="80"/>
+                                <w:sz w:val="18"/>
+                                <w:szCs w:val="18"/>
+                              </w:rPr>
+                              <w:t xml:space="preserve"> = </w:t>
+                            </w:r>
+                            <w:proofErr w:type="spellStart"/>
+                            <w:r>
+                              <w:rPr>
+                                <w:rFonts w:ascii="Calibri" w:hAnsi="Calibri" w:cs="Calibri"/>
+                                <w:color w:val="1F4E79" w:themeColor="accent5" w:themeShade="80"/>
+                                <w:sz w:val="18"/>
+                                <w:szCs w:val="18"/>
+                              </w:rPr>
+                              <w:t>Artists_tbl.artist_id</w:t>
                             </w:r>
                             <w:proofErr w:type="spellEnd"/>
                           </w:p>
@@ -1106,7 +1121,7 @@
                                 <w:sz w:val="18"/>
                                 <w:szCs w:val="18"/>
                               </w:rPr>
-                              <w:t xml:space="preserve">ON </w:t>
+                              <w:t xml:space="preserve">JOIN </w:t>
                             </w:r>
                             <w:proofErr w:type="spellStart"/>
                             <w:r>
@@ -1116,7 +1131,7 @@
                                 <w:sz w:val="18"/>
                                 <w:szCs w:val="18"/>
                               </w:rPr>
-                              <w:t>tb.artist_id</w:t>
+                              <w:t>Moods_tbl</w:t>
                             </w:r>
                             <w:proofErr w:type="spellEnd"/>
                             <w:r>
@@ -1126,7 +1141,7 @@
                                 <w:sz w:val="18"/>
                                 <w:szCs w:val="18"/>
                               </w:rPr>
-                              <w:t xml:space="preserve"> = </w:t>
+                              <w:t xml:space="preserve"> AS </w:t>
                             </w:r>
                             <w:proofErr w:type="spellStart"/>
                             <w:r>
@@ -1136,7 +1151,7 @@
                                 <w:sz w:val="18"/>
                                 <w:szCs w:val="18"/>
                               </w:rPr>
-                              <w:t>Artists_tbl.artist_id</w:t>
+                              <w:t>mt</w:t>
                             </w:r>
                             <w:proofErr w:type="spellEnd"/>
                           </w:p>
@@ -1157,17 +1172,28 @@
                                 <w:sz w:val="18"/>
                                 <w:szCs w:val="18"/>
                               </w:rPr>
-                              <w:t xml:space="preserve">WHERE </w:t>
+                              <w:t xml:space="preserve">ON </w:t>
                             </w:r>
                             <w:proofErr w:type="spellStart"/>
-                            <w:r>
-                              <w:rPr>
-                                <w:rFonts w:ascii="Calibri" w:hAnsi="Calibri" w:cs="Calibri"/>
-                                <w:color w:val="1F4E79" w:themeColor="accent5" w:themeShade="80"/>
-                                <w:sz w:val="18"/>
-                                <w:szCs w:val="18"/>
-                              </w:rPr>
-                              <w:t>tag_id</w:t>
+                            <w:proofErr w:type="gramStart"/>
+                            <w:r>
+                              <w:rPr>
+                                <w:rFonts w:ascii="Calibri" w:hAnsi="Calibri" w:cs="Calibri"/>
+                                <w:color w:val="1F4E79" w:themeColor="accent5" w:themeShade="80"/>
+                                <w:sz w:val="18"/>
+                                <w:szCs w:val="18"/>
+                              </w:rPr>
+                              <w:t>tb.mood</w:t>
+                            </w:r>
+                            <w:proofErr w:type="gramEnd"/>
+                            <w:r>
+                              <w:rPr>
+                                <w:rFonts w:ascii="Calibri" w:hAnsi="Calibri" w:cs="Calibri"/>
+                                <w:color w:val="1F4E79" w:themeColor="accent5" w:themeShade="80"/>
+                                <w:sz w:val="18"/>
+                                <w:szCs w:val="18"/>
+                              </w:rPr>
+                              <w:t>_id</w:t>
                             </w:r>
                             <w:proofErr w:type="spellEnd"/>
                             <w:r>
@@ -1177,48 +1203,7 @@
                                 <w:sz w:val="18"/>
                                 <w:szCs w:val="18"/>
                               </w:rPr>
-                              <w:t xml:space="preserve"> =</w:t>
-                            </w:r>
-                          </w:p>
-                          <w:p>
-                            <w:pPr>
-                              <w:spacing w:after="0" w:line="240" w:lineRule="auto"/>
-                              <w:rPr>
-                                <w:rFonts w:ascii="Calibri" w:hAnsi="Calibri" w:cs="Calibri"/>
-                                <w:color w:val="1F4E79" w:themeColor="accent5" w:themeShade="80"/>
-                                <w:sz w:val="18"/>
-                                <w:szCs w:val="18"/>
-                              </w:rPr>
-                            </w:pPr>
-                            <w:r>
-                              <w:rPr>
-                                <w:rFonts w:ascii="Calibri" w:hAnsi="Calibri" w:cs="Calibri"/>
-                                <w:color w:val="1F4E79" w:themeColor="accent5" w:themeShade="80"/>
-                                <w:sz w:val="18"/>
-                                <w:szCs w:val="18"/>
-                              </w:rPr>
-                              <w:t>(</w:t>
-                            </w:r>
-                          </w:p>
-                          <w:p>
-                            <w:pPr>
-                              <w:spacing w:after="0" w:line="240" w:lineRule="auto"/>
-                              <w:rPr>
-                                <w:rFonts w:ascii="Calibri" w:hAnsi="Calibri" w:cs="Calibri"/>
-                                <w:color w:val="1F4E79" w:themeColor="accent5" w:themeShade="80"/>
-                                <w:sz w:val="18"/>
-                                <w:szCs w:val="18"/>
-                              </w:rPr>
-                            </w:pPr>
-                            <w:r>
-                              <w:rPr>
-                                <w:rFonts w:ascii="Calibri" w:hAnsi="Calibri" w:cs="Calibri"/>
-                                <w:color w:val="1F4E79" w:themeColor="accent5" w:themeShade="80"/>
-                                <w:sz w:val="18"/>
-                                <w:szCs w:val="18"/>
-                              </w:rPr>
-                              <w:tab/>
-                              <w:t xml:space="preserve">SELECT </w:t>
+                              <w:t xml:space="preserve"> = </w:t>
                             </w:r>
                             <w:proofErr w:type="spellStart"/>
                             <w:r>
@@ -1228,7 +1213,7 @@
                                 <w:sz w:val="18"/>
                                 <w:szCs w:val="18"/>
                               </w:rPr>
-                              <w:t>tag_id</w:t>
+                              <w:t>mt.mood_id</w:t>
                             </w:r>
                             <w:proofErr w:type="spellEnd"/>
                           </w:p>
@@ -1249,8 +1234,7 @@
                                 <w:sz w:val="18"/>
                                 <w:szCs w:val="18"/>
                               </w:rPr>
-                              <w:tab/>
-                              <w:t xml:space="preserve">FROM </w:t>
+                              <w:t xml:space="preserve">JOIN </w:t>
                             </w:r>
                             <w:proofErr w:type="spellStart"/>
                             <w:r>
@@ -1260,7 +1244,27 @@
                                 <w:sz w:val="18"/>
                                 <w:szCs w:val="18"/>
                               </w:rPr>
-                              <w:t>Tags_tbl</w:t>
+                              <w:t>TracksToTags_tbl</w:t>
+                            </w:r>
+                            <w:proofErr w:type="spellEnd"/>
+                            <w:r>
+                              <w:rPr>
+                                <w:rFonts w:ascii="Calibri" w:hAnsi="Calibri" w:cs="Calibri"/>
+                                <w:color w:val="1F4E79" w:themeColor="accent5" w:themeShade="80"/>
+                                <w:sz w:val="18"/>
+                                <w:szCs w:val="18"/>
+                              </w:rPr>
+                              <w:t xml:space="preserve"> AS </w:t>
+                            </w:r>
+                            <w:proofErr w:type="spellStart"/>
+                            <w:r>
+                              <w:rPr>
+                                <w:rFonts w:ascii="Calibri" w:hAnsi="Calibri" w:cs="Calibri"/>
+                                <w:color w:val="1F4E79" w:themeColor="accent5" w:themeShade="80"/>
+                                <w:sz w:val="18"/>
+                                <w:szCs w:val="18"/>
+                              </w:rPr>
+                              <w:t>ttt</w:t>
                             </w:r>
                             <w:proofErr w:type="spellEnd"/>
                           </w:p>
@@ -1281,18 +1285,28 @@
                                 <w:sz w:val="18"/>
                                 <w:szCs w:val="18"/>
                               </w:rPr>
-                              <w:tab/>
-                              <w:t xml:space="preserve">WHERE </w:t>
+                              <w:t xml:space="preserve">ON </w:t>
                             </w:r>
                             <w:proofErr w:type="spellStart"/>
-                            <w:r>
-                              <w:rPr>
-                                <w:rFonts w:ascii="Calibri" w:hAnsi="Calibri" w:cs="Calibri"/>
-                                <w:color w:val="1F4E79" w:themeColor="accent5" w:themeShade="80"/>
-                                <w:sz w:val="18"/>
-                                <w:szCs w:val="18"/>
-                              </w:rPr>
-                              <w:t>tag_name</w:t>
+                            <w:proofErr w:type="gramStart"/>
+                            <w:r>
+                              <w:rPr>
+                                <w:rFonts w:ascii="Calibri" w:hAnsi="Calibri" w:cs="Calibri"/>
+                                <w:color w:val="1F4E79" w:themeColor="accent5" w:themeShade="80"/>
+                                <w:sz w:val="18"/>
+                                <w:szCs w:val="18"/>
+                              </w:rPr>
+                              <w:t>tb.track</w:t>
+                            </w:r>
+                            <w:proofErr w:type="gramEnd"/>
+                            <w:r>
+                              <w:rPr>
+                                <w:rFonts w:ascii="Calibri" w:hAnsi="Calibri" w:cs="Calibri"/>
+                                <w:color w:val="1F4E79" w:themeColor="accent5" w:themeShade="80"/>
+                                <w:sz w:val="18"/>
+                                <w:szCs w:val="18"/>
+                              </w:rPr>
+                              <w:t>_id</w:t>
                             </w:r>
                             <w:proofErr w:type="spellEnd"/>
                             <w:r>
@@ -1302,7 +1316,7 @@
                                 <w:sz w:val="18"/>
                                 <w:szCs w:val="18"/>
                               </w:rPr>
-                              <w:t xml:space="preserve"> = {</w:t>
+                              <w:t xml:space="preserve"> = </w:t>
                             </w:r>
                             <w:proofErr w:type="spellStart"/>
                             <w:r>
@@ -1312,128 +1326,7 @@
                                 <w:sz w:val="18"/>
                                 <w:szCs w:val="18"/>
                               </w:rPr>
-                              <w:t>tag_name</w:t>
-                            </w:r>
-                            <w:proofErr w:type="spellEnd"/>
-                            <w:r>
-                              <w:rPr>
-                                <w:rFonts w:ascii="Calibri" w:hAnsi="Calibri" w:cs="Calibri"/>
-                                <w:color w:val="1F4E79" w:themeColor="accent5" w:themeShade="80"/>
-                                <w:sz w:val="18"/>
-                                <w:szCs w:val="18"/>
-                              </w:rPr>
-                              <w:t>}</w:t>
-                            </w:r>
-                          </w:p>
-                          <w:p>
-                            <w:pPr>
-                              <w:spacing w:after="0" w:line="240" w:lineRule="auto"/>
-                              <w:rPr>
-                                <w:rFonts w:ascii="Calibri" w:hAnsi="Calibri" w:cs="Calibri"/>
-                                <w:color w:val="1F4E79" w:themeColor="accent5" w:themeShade="80"/>
-                                <w:sz w:val="18"/>
-                                <w:szCs w:val="18"/>
-                              </w:rPr>
-                            </w:pPr>
-                            <w:r>
-                              <w:rPr>
-                                <w:rFonts w:ascii="Calibri" w:hAnsi="Calibri" w:cs="Calibri"/>
-                                <w:color w:val="1F4E79" w:themeColor="accent5" w:themeShade="80"/>
-                                <w:sz w:val="18"/>
-                                <w:szCs w:val="18"/>
-                              </w:rPr>
-                              <w:t>)</w:t>
-                            </w:r>
-                          </w:p>
-                          <w:p>
-                            <w:pPr>
-                              <w:spacing w:after="0" w:line="240" w:lineRule="auto"/>
-                              <w:rPr>
-                                <w:rFonts w:ascii="Calibri" w:hAnsi="Calibri" w:cs="Calibri"/>
-                                <w:color w:val="1F4E79" w:themeColor="accent5" w:themeShade="80"/>
-                                <w:sz w:val="18"/>
-                                <w:szCs w:val="18"/>
-                              </w:rPr>
-                            </w:pPr>
-                            <w:r>
-                              <w:rPr>
-                                <w:rFonts w:ascii="Calibri" w:hAnsi="Calibri" w:cs="Calibri"/>
-                                <w:color w:val="1F4E79" w:themeColor="accent5" w:themeShade="80"/>
-                                <w:sz w:val="18"/>
-                                <w:szCs w:val="18"/>
-                              </w:rPr>
-                              <w:t xml:space="preserve">AND </w:t>
-                            </w:r>
-                            <w:proofErr w:type="spellStart"/>
-                            <w:r>
-                              <w:rPr>
-                                <w:rFonts w:ascii="Calibri" w:hAnsi="Calibri" w:cs="Calibri"/>
-                                <w:color w:val="1F4E79" w:themeColor="accent5" w:themeShade="80"/>
-                                <w:sz w:val="18"/>
-                                <w:szCs w:val="18"/>
-                              </w:rPr>
-                              <w:t>mood_id</w:t>
-                            </w:r>
-                            <w:proofErr w:type="spellEnd"/>
-                            <w:r>
-                              <w:rPr>
-                                <w:rFonts w:ascii="Calibri" w:hAnsi="Calibri" w:cs="Calibri"/>
-                                <w:color w:val="1F4E79" w:themeColor="accent5" w:themeShade="80"/>
-                                <w:sz w:val="18"/>
-                                <w:szCs w:val="18"/>
-                              </w:rPr>
-                              <w:t xml:space="preserve"> = </w:t>
-                            </w:r>
-                          </w:p>
-                          <w:p>
-                            <w:pPr>
-                              <w:spacing w:after="0" w:line="240" w:lineRule="auto"/>
-                              <w:rPr>
-                                <w:rFonts w:ascii="Calibri" w:hAnsi="Calibri" w:cs="Calibri"/>
-                                <w:color w:val="1F4E79" w:themeColor="accent5" w:themeShade="80"/>
-                                <w:sz w:val="18"/>
-                                <w:szCs w:val="18"/>
-                              </w:rPr>
-                            </w:pPr>
-                            <w:r>
-                              <w:rPr>
-                                <w:rFonts w:ascii="Calibri" w:hAnsi="Calibri" w:cs="Calibri"/>
-                                <w:color w:val="1F4E79" w:themeColor="accent5" w:themeShade="80"/>
-                                <w:sz w:val="18"/>
-                                <w:szCs w:val="18"/>
-                              </w:rPr>
-                              <w:t>(</w:t>
-                            </w:r>
-                          </w:p>
-                          <w:p>
-                            <w:pPr>
-                              <w:spacing w:after="0" w:line="240" w:lineRule="auto"/>
-                              <w:rPr>
-                                <w:rFonts w:ascii="Calibri" w:hAnsi="Calibri" w:cs="Calibri"/>
-                                <w:color w:val="1F4E79" w:themeColor="accent5" w:themeShade="80"/>
-                                <w:sz w:val="18"/>
-                                <w:szCs w:val="18"/>
-                              </w:rPr>
-                            </w:pPr>
-                            <w:r>
-                              <w:rPr>
-                                <w:rFonts w:ascii="Calibri" w:hAnsi="Calibri" w:cs="Calibri"/>
-                                <w:color w:val="1F4E79" w:themeColor="accent5" w:themeShade="80"/>
-                                <w:sz w:val="18"/>
-                                <w:szCs w:val="18"/>
-                              </w:rPr>
-                              <w:tab/>
-                              <w:t xml:space="preserve">SELECT </w:t>
-                            </w:r>
-                            <w:proofErr w:type="spellStart"/>
-                            <w:r>
-                              <w:rPr>
-                                <w:rFonts w:ascii="Calibri" w:hAnsi="Calibri" w:cs="Calibri"/>
-                                <w:color w:val="1F4E79" w:themeColor="accent5" w:themeShade="80"/>
-                                <w:sz w:val="18"/>
-                                <w:szCs w:val="18"/>
-                              </w:rPr>
-                              <w:t>mood_id</w:t>
+                              <w:t>ttt.track_id</w:t>
                             </w:r>
                             <w:proofErr w:type="spellEnd"/>
                           </w:p>
@@ -1454,8 +1347,7 @@
                                 <w:sz w:val="18"/>
                                 <w:szCs w:val="18"/>
                               </w:rPr>
-                              <w:tab/>
-                              <w:t xml:space="preserve">FROM </w:t>
+                              <w:t xml:space="preserve">JOIN </w:t>
                             </w:r>
                             <w:proofErr w:type="spellStart"/>
                             <w:r>
@@ -1465,7 +1357,7 @@
                                 <w:sz w:val="18"/>
                                 <w:szCs w:val="18"/>
                               </w:rPr>
-                              <w:t>Moods_tbl</w:t>
+                              <w:t>Tags_tbl</w:t>
                             </w:r>
                             <w:proofErr w:type="spellEnd"/>
                           </w:p>
@@ -1486,8 +1378,7 @@
                                 <w:sz w:val="18"/>
                                 <w:szCs w:val="18"/>
                               </w:rPr>
-                              <w:tab/>
-                              <w:t>WHERE ABS(</w:t>
+                              <w:t xml:space="preserve">ON </w:t>
                             </w:r>
                             <w:proofErr w:type="spellStart"/>
                             <w:r>
@@ -1497,7 +1388,7 @@
                                 <w:sz w:val="18"/>
                                 <w:szCs w:val="18"/>
                               </w:rPr>
-                              <w:t>danceability</w:t>
+                              <w:t>ttt.tag_id</w:t>
                             </w:r>
                             <w:proofErr w:type="spellEnd"/>
                             <w:r>
@@ -1507,7 +1398,7 @@
                                 <w:sz w:val="18"/>
                                 <w:szCs w:val="18"/>
                               </w:rPr>
-                              <w:t xml:space="preserve"> - {</w:t>
+                              <w:t xml:space="preserve"> = </w:t>
                             </w:r>
                             <w:proofErr w:type="spellStart"/>
                             <w:r>
@@ -1517,18 +1408,9 @@
                                 <w:sz w:val="18"/>
                                 <w:szCs w:val="18"/>
                               </w:rPr>
-                              <w:t>danceability</w:t>
+                              <w:t>Tags_tbl.tag_id</w:t>
                             </w:r>
                             <w:proofErr w:type="spellEnd"/>
-                            <w:r>
-                              <w:rPr>
-                                <w:rFonts w:ascii="Calibri" w:hAnsi="Calibri" w:cs="Calibri"/>
-                                <w:color w:val="1F4E79" w:themeColor="accent5" w:themeShade="80"/>
-                                <w:sz w:val="18"/>
-                                <w:szCs w:val="18"/>
-                              </w:rPr>
-                              <w:t>}) &lt; 0.0001 AND ABS(energy - {energy}) &lt; 0.0001</w:t>
-                            </w:r>
                           </w:p>
                           <w:p>
                             <w:pPr>
@@ -1547,8 +1429,130 @@
                                 <w:sz w:val="18"/>
                                 <w:szCs w:val="18"/>
                               </w:rPr>
-                              <w:tab/>
-                              <w:t>LIMIT 1</w:t>
+                              <w:t xml:space="preserve">WHERE </w:t>
+                            </w:r>
+                            <w:proofErr w:type="gramStart"/>
+                            <w:r>
+                              <w:rPr>
+                                <w:rFonts w:ascii="Calibri" w:hAnsi="Calibri" w:cs="Calibri"/>
+                                <w:color w:val="1F4E79" w:themeColor="accent5" w:themeShade="80"/>
+                                <w:sz w:val="18"/>
+                                <w:szCs w:val="18"/>
+                              </w:rPr>
+                              <w:t>ABS(</w:t>
+                            </w:r>
+                            <w:proofErr w:type="spellStart"/>
+                            <w:proofErr w:type="gramEnd"/>
+                            <w:r>
+                              <w:rPr>
+                                <w:rFonts w:ascii="Calibri" w:hAnsi="Calibri" w:cs="Calibri"/>
+                                <w:color w:val="1F4E79" w:themeColor="accent5" w:themeShade="80"/>
+                                <w:sz w:val="18"/>
+                                <w:szCs w:val="18"/>
+                              </w:rPr>
+                              <w:t>danceability</w:t>
+                            </w:r>
+                            <w:proofErr w:type="spellEnd"/>
+                            <w:r>
+                              <w:rPr>
+                                <w:rFonts w:ascii="Calibri" w:hAnsi="Calibri" w:cs="Calibri"/>
+                                <w:color w:val="1F4E79" w:themeColor="accent5" w:themeShade="80"/>
+                                <w:sz w:val="18"/>
+                                <w:szCs w:val="18"/>
+                              </w:rPr>
+                              <w:t xml:space="preserve"> </w:t>
+                            </w:r>
+                            <w:r>
+                              <w:rPr>
+                                <w:rFonts w:ascii="Calibri" w:hAnsi="Calibri" w:cs="Calibri"/>
+                                <w:color w:val="1F4E79" w:themeColor="accent5" w:themeShade="80"/>
+                                <w:sz w:val="18"/>
+                                <w:szCs w:val="18"/>
+                              </w:rPr>
+                              <w:t>–</w:t>
+                            </w:r>
+                            <w:r>
+                              <w:rPr>
+                                <w:rFonts w:ascii="Calibri" w:hAnsi="Calibri" w:cs="Calibri"/>
+                                <w:color w:val="1F4E79" w:themeColor="accent5" w:themeShade="80"/>
+                                <w:sz w:val="18"/>
+                                <w:szCs w:val="18"/>
+                              </w:rPr>
+                              <w:t xml:space="preserve"> </w:t>
+                            </w:r>
+                            <w:r>
+                              <w:rPr>
+                                <w:rFonts w:ascii="Calibri" w:hAnsi="Calibri" w:cs="Calibri"/>
+                                <w:color w:val="1F4E79" w:themeColor="accent5" w:themeShade="80"/>
+                                <w:sz w:val="18"/>
+                                <w:szCs w:val="18"/>
+                              </w:rPr>
+                              <w:t>{</w:t>
+                            </w:r>
+                            <w:proofErr w:type="spellStart"/>
+                            <w:r>
+                              <w:rPr>
+                                <w:rFonts w:ascii="Calibri" w:hAnsi="Calibri" w:cs="Calibri"/>
+                                <w:color w:val="1F4E79" w:themeColor="accent5" w:themeShade="80"/>
+                                <w:sz w:val="18"/>
+                                <w:szCs w:val="18"/>
+                              </w:rPr>
+                              <w:t>danceability</w:t>
+                            </w:r>
+                            <w:proofErr w:type="spellEnd"/>
+                            <w:r>
+                              <w:rPr>
+                                <w:rFonts w:ascii="Calibri" w:hAnsi="Calibri" w:cs="Calibri"/>
+                                <w:color w:val="1F4E79" w:themeColor="accent5" w:themeShade="80"/>
+                                <w:sz w:val="18"/>
+                                <w:szCs w:val="18"/>
+                              </w:rPr>
+                              <w:t>}</w:t>
+                            </w:r>
+                            <w:r>
+                              <w:rPr>
+                                <w:rFonts w:ascii="Calibri" w:hAnsi="Calibri" w:cs="Calibri"/>
+                                <w:color w:val="1F4E79" w:themeColor="accent5" w:themeShade="80"/>
+                                <w:sz w:val="18"/>
+                                <w:szCs w:val="18"/>
+                              </w:rPr>
+                              <w:t xml:space="preserve">) &lt; 0.1 AND ABS(energy </w:t>
+                            </w:r>
+                            <w:r>
+                              <w:rPr>
+                                <w:rFonts w:ascii="Calibri" w:hAnsi="Calibri" w:cs="Calibri"/>
+                                <w:color w:val="1F4E79" w:themeColor="accent5" w:themeShade="80"/>
+                                <w:sz w:val="18"/>
+                                <w:szCs w:val="18"/>
+                              </w:rPr>
+                              <w:t>–</w:t>
+                            </w:r>
+                            <w:r>
+                              <w:rPr>
+                                <w:rFonts w:ascii="Calibri" w:hAnsi="Calibri" w:cs="Calibri"/>
+                                <w:color w:val="1F4E79" w:themeColor="accent5" w:themeShade="80"/>
+                                <w:sz w:val="18"/>
+                                <w:szCs w:val="18"/>
+                              </w:rPr>
+                              <w:t xml:space="preserve"> </w:t>
+                            </w:r>
+                            <w:r>
+                              <w:rPr>
+                                <w:rFonts w:ascii="Calibri" w:hAnsi="Calibri" w:cs="Calibri"/>
+                                <w:color w:val="1F4E79" w:themeColor="accent5" w:themeShade="80"/>
+                                <w:sz w:val="18"/>
+                                <w:szCs w:val="18"/>
+                              </w:rPr>
+                              <w:t>{energy}</w:t>
+                            </w:r>
+                            <w:r>
+                              <w:rPr>
+                                <w:rFonts w:ascii="Calibri" w:hAnsi="Calibri" w:cs="Calibri"/>
+                                <w:color w:val="1F4E79" w:themeColor="accent5" w:themeShade="80"/>
+                                <w:sz w:val="18"/>
+                                <w:szCs w:val="18"/>
+                              </w:rPr>
+                              <w:t>) &lt; 0.1</w:t>
                             </w:r>
                           </w:p>
                           <w:p>
@@ -1568,7 +1572,223 @@
                                 <w:sz w:val="18"/>
                                 <w:szCs w:val="18"/>
                               </w:rPr>
-                              <w:t>)</w:t>
+                              <w:t xml:space="preserve">AND </w:t>
+                            </w:r>
+                            <w:proofErr w:type="spellStart"/>
+                            <w:r>
+                              <w:rPr>
+                                <w:rFonts w:ascii="Calibri" w:hAnsi="Calibri" w:cs="Calibri"/>
+                                <w:color w:val="1F4E79" w:themeColor="accent5" w:themeShade="80"/>
+                                <w:sz w:val="18"/>
+                                <w:szCs w:val="18"/>
+                              </w:rPr>
+                              <w:t>tag_name</w:t>
+                            </w:r>
+                            <w:proofErr w:type="spellEnd"/>
+                            <w:r>
+                              <w:rPr>
+                                <w:rFonts w:ascii="Calibri" w:hAnsi="Calibri" w:cs="Calibri"/>
+                                <w:color w:val="1F4E79" w:themeColor="accent5" w:themeShade="80"/>
+                                <w:sz w:val="18"/>
+                                <w:szCs w:val="18"/>
+                              </w:rPr>
+                              <w:t xml:space="preserve"> = </w:t>
+                            </w:r>
+                            <w:r>
+                              <w:rPr>
+                                <w:rFonts w:ascii="Calibri" w:hAnsi="Calibri" w:cs="Calibri"/>
+                                <w:color w:val="1F4E79" w:themeColor="accent5" w:themeShade="80"/>
+                                <w:sz w:val="18"/>
+                                <w:szCs w:val="18"/>
+                              </w:rPr>
+                              <w:t>{</w:t>
+                            </w:r>
+                            <w:proofErr w:type="spellStart"/>
+                            <w:r>
+                              <w:rPr>
+                                <w:rFonts w:ascii="Calibri" w:hAnsi="Calibri" w:cs="Calibri"/>
+                                <w:color w:val="1F4E79" w:themeColor="accent5" w:themeShade="80"/>
+                                <w:sz w:val="18"/>
+                                <w:szCs w:val="18"/>
+                              </w:rPr>
+                              <w:t>tag_name</w:t>
+                            </w:r>
+                            <w:proofErr w:type="spellEnd"/>
+                            <w:r>
+                              <w:rPr>
+                                <w:rFonts w:ascii="Calibri" w:hAnsi="Calibri" w:cs="Calibri"/>
+                                <w:color w:val="1F4E79" w:themeColor="accent5" w:themeShade="80"/>
+                                <w:sz w:val="18"/>
+                                <w:szCs w:val="18"/>
+                              </w:rPr>
+                              <w:t>}</w:t>
+                            </w:r>
+                          </w:p>
+                          <w:p>
+                            <w:pPr>
+                              <w:spacing w:after="0" w:line="240" w:lineRule="auto"/>
+                              <w:rPr>
+                                <w:rFonts w:ascii="Calibri" w:hAnsi="Calibri" w:cs="Calibri"/>
+                                <w:color w:val="1F4E79" w:themeColor="accent5" w:themeShade="80"/>
+                                <w:sz w:val="18"/>
+                                <w:szCs w:val="18"/>
+                              </w:rPr>
+                            </w:pPr>
+                            <w:r>
+                              <w:rPr>
+                                <w:rFonts w:ascii="Calibri" w:hAnsi="Calibri" w:cs="Calibri"/>
+                                <w:color w:val="1F4E79" w:themeColor="accent5" w:themeShade="80"/>
+                                <w:sz w:val="18"/>
+                                <w:szCs w:val="18"/>
+                              </w:rPr>
+                              <w:t xml:space="preserve">GROUP BY </w:t>
+                            </w:r>
+                            <w:proofErr w:type="spellStart"/>
+                            <w:r>
+                              <w:rPr>
+                                <w:rFonts w:ascii="Calibri" w:hAnsi="Calibri" w:cs="Calibri"/>
+                                <w:color w:val="1F4E79" w:themeColor="accent5" w:themeShade="80"/>
+                                <w:sz w:val="18"/>
+                                <w:szCs w:val="18"/>
+                              </w:rPr>
+                              <w:t>track_name</w:t>
+                            </w:r>
+                            <w:proofErr w:type="spellEnd"/>
+                          </w:p>
+                          <w:p>
+                            <w:pPr>
+                              <w:spacing w:after="0" w:line="240" w:lineRule="auto"/>
+                              <w:rPr>
+                                <w:rFonts w:ascii="Calibri" w:hAnsi="Calibri" w:cs="Calibri"/>
+                                <w:color w:val="1F4E79" w:themeColor="accent5" w:themeShade="80"/>
+                                <w:sz w:val="18"/>
+                                <w:szCs w:val="18"/>
+                              </w:rPr>
+                            </w:pPr>
+                            <w:r>
+                              <w:rPr>
+                                <w:rFonts w:ascii="Calibri" w:hAnsi="Calibri" w:cs="Calibri"/>
+                                <w:color w:val="1F4E79" w:themeColor="accent5" w:themeShade="80"/>
+                                <w:sz w:val="18"/>
+                                <w:szCs w:val="18"/>
+                              </w:rPr>
+                              <w:t xml:space="preserve">ORDER BY </w:t>
+                            </w:r>
+                            <w:proofErr w:type="gramStart"/>
+                            <w:r>
+                              <w:rPr>
+                                <w:rFonts w:ascii="Calibri" w:hAnsi="Calibri" w:cs="Calibri"/>
+                                <w:color w:val="1F4E79" w:themeColor="accent5" w:themeShade="80"/>
+                                <w:sz w:val="18"/>
+                                <w:szCs w:val="18"/>
+                              </w:rPr>
+                              <w:t>ABS(</w:t>
+                            </w:r>
+                            <w:proofErr w:type="spellStart"/>
+                            <w:proofErr w:type="gramEnd"/>
+                            <w:r>
+                              <w:rPr>
+                                <w:rFonts w:ascii="Calibri" w:hAnsi="Calibri" w:cs="Calibri"/>
+                                <w:color w:val="1F4E79" w:themeColor="accent5" w:themeShade="80"/>
+                                <w:sz w:val="18"/>
+                                <w:szCs w:val="18"/>
+                              </w:rPr>
+                              <w:t>danceability</w:t>
+                            </w:r>
+                            <w:proofErr w:type="spellEnd"/>
+                            <w:r>
+                              <w:rPr>
+                                <w:rFonts w:ascii="Calibri" w:hAnsi="Calibri" w:cs="Calibri"/>
+                                <w:color w:val="1F4E79" w:themeColor="accent5" w:themeShade="80"/>
+                                <w:sz w:val="18"/>
+                                <w:szCs w:val="18"/>
+                              </w:rPr>
+                              <w:t xml:space="preserve"> </w:t>
+                            </w:r>
+                            <w:r>
+                              <w:rPr>
+                                <w:rFonts w:ascii="Calibri" w:hAnsi="Calibri" w:cs="Calibri"/>
+                                <w:color w:val="1F4E79" w:themeColor="accent5" w:themeShade="80"/>
+                                <w:sz w:val="18"/>
+                                <w:szCs w:val="18"/>
+                              </w:rPr>
+                              <w:t xml:space="preserve">- </w:t>
+                            </w:r>
+                            <w:r>
+                              <w:rPr>
+                                <w:rFonts w:ascii="Calibri" w:hAnsi="Calibri" w:cs="Calibri"/>
+                                <w:color w:val="1F4E79" w:themeColor="accent5" w:themeShade="80"/>
+                                <w:sz w:val="18"/>
+                                <w:szCs w:val="18"/>
+                              </w:rPr>
+                              <w:t>{</w:t>
+                            </w:r>
+                            <w:proofErr w:type="spellStart"/>
+                            <w:r>
+                              <w:rPr>
+                                <w:rFonts w:ascii="Calibri" w:hAnsi="Calibri" w:cs="Calibri"/>
+                                <w:color w:val="1F4E79" w:themeColor="accent5" w:themeShade="80"/>
+                                <w:sz w:val="18"/>
+                                <w:szCs w:val="18"/>
+                              </w:rPr>
+                              <w:t>danceability</w:t>
+                            </w:r>
+                            <w:proofErr w:type="spellEnd"/>
+                            <w:r>
+                              <w:rPr>
+                                <w:rFonts w:ascii="Calibri" w:hAnsi="Calibri" w:cs="Calibri"/>
+                                <w:color w:val="1F4E79" w:themeColor="accent5" w:themeShade="80"/>
+                                <w:sz w:val="18"/>
+                                <w:szCs w:val="18"/>
+                              </w:rPr>
+                              <w:t>}</w:t>
+                            </w:r>
+                            <w:r>
+                              <w:rPr>
+                                <w:rFonts w:ascii="Calibri" w:hAnsi="Calibri" w:cs="Calibri"/>
+                                <w:color w:val="1F4E79" w:themeColor="accent5" w:themeShade="80"/>
+                                <w:sz w:val="18"/>
+                                <w:szCs w:val="18"/>
+                              </w:rPr>
+                              <w:t xml:space="preserve">) + ABS(energy - </w:t>
+                            </w:r>
+                            <w:r>
+                              <w:rPr>
+                                <w:rFonts w:ascii="Calibri" w:hAnsi="Calibri" w:cs="Calibri"/>
+                                <w:color w:val="1F4E79" w:themeColor="accent5" w:themeShade="80"/>
+                                <w:sz w:val="18"/>
+                                <w:szCs w:val="18"/>
+                              </w:rPr>
+                              <w:t>{energy}</w:t>
+                            </w:r>
+                            <w:r>
+                              <w:rPr>
+                                <w:rFonts w:ascii="Calibri" w:hAnsi="Calibri" w:cs="Calibri"/>
+                                <w:color w:val="1F4E79" w:themeColor="accent5" w:themeShade="80"/>
+                                <w:sz w:val="18"/>
+                                <w:szCs w:val="18"/>
+                              </w:rPr>
+                              <w:t>) ASC</w:t>
+                            </w:r>
+                          </w:p>
+                          <w:p>
+                            <w:pPr>
+                              <w:spacing w:after="0" w:line="240" w:lineRule="auto"/>
+                              <w:rPr>
+                                <w:rFonts w:ascii="Calibri" w:hAnsi="Calibri" w:cs="Calibri"/>
+                                <w:color w:val="1F4E79" w:themeColor="accent5" w:themeShade="80"/>
+                                <w:sz w:val="18"/>
+                                <w:szCs w:val="18"/>
+                              </w:rPr>
+                            </w:pPr>
+                            <w:r>
+                              <w:rPr>
+                                <w:rFonts w:ascii="Calibri" w:hAnsi="Calibri" w:cs="Calibri"/>
+                                <w:color w:val="1F4E79" w:themeColor="accent5" w:themeShade="80"/>
+                                <w:sz w:val="18"/>
+                                <w:szCs w:val="18"/>
+                              </w:rPr>
+                              <w:t>LIMIT 20</w:t>
                             </w:r>
                           </w:p>
                         </w:txbxContent>
@@ -1594,7 +1814,7 @@
                 <v:stroke joinstyle="miter"/>
                 <v:path gradientshapeok="t" o:connecttype="rect"/>
               </v:shapetype>
-              <v:shape id="Text Box 1" o:spid="_x0000_s1026" type="#_x0000_t202" style="position:absolute;margin-left:0;margin-top:22.7pt;width:429pt;height:261.75pt;z-index:251659264;visibility:visible;mso-wrap-style:square;mso-height-percent:0;mso-wrap-distance-left:9pt;mso-wrap-distance-top:0;mso-wrap-distance-right:9pt;mso-wrap-distance-bottom:0;mso-position-horizontal:left;mso-position-horizontal-relative:margin;mso-position-vertical:absolute;mso-position-vertical-relative:text;mso-height-percent:0;mso-height-relative:margin;v-text-anchor:top" o:gfxdata="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" fillcolor="#deeaf6 [664]" strokecolor="#4472c4 [3204]" strokeweight=".5pt">
+              <v:shape id="Text Box 1" o:spid="_x0000_s1026" type="#_x0000_t202" style="position:absolute;margin-left:0;margin-top:22.85pt;width:429pt;height:226.5pt;z-index:251659264;visibility:visible;mso-wrap-style:square;mso-height-percent:0;mso-wrap-distance-left:9pt;mso-wrap-distance-top:0;mso-wrap-distance-right:9pt;mso-wrap-distance-bottom:0;mso-position-horizontal:left;mso-position-horizontal-relative:margin;mso-position-vertical:absolute;mso-position-vertical-relative:text;mso-height-percent:0;mso-height-relative:margin;v-text-anchor:top" o:gfxdata="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" fillcolor="#deeaf6 [664]" strokecolor="#4472c4 [3204]" strokeweight=".5pt">
                 <v:textbox>
                   <w:txbxContent>
                     <w:p>
@@ -1617,14 +1837,25 @@
                         <w:t xml:space="preserve">SELECT </w:t>
                       </w:r>
                       <w:proofErr w:type="spellStart"/>
-                      <w:r>
-                        <w:rPr>
-                          <w:rFonts w:ascii="Calibri" w:hAnsi="Calibri" w:cs="Calibri"/>
-                          <w:color w:val="1F4E79" w:themeColor="accent5" w:themeShade="80"/>
-                          <w:sz w:val="18"/>
-                          <w:szCs w:val="18"/>
-                        </w:rPr>
-                        <w:t>tb.track_id</w:t>
+                      <w:proofErr w:type="gramStart"/>
+                      <w:r>
+                        <w:rPr>
+                          <w:rFonts w:ascii="Calibri" w:hAnsi="Calibri" w:cs="Calibri"/>
+                          <w:color w:val="1F4E79" w:themeColor="accent5" w:themeShade="80"/>
+                          <w:sz w:val="18"/>
+                          <w:szCs w:val="18"/>
+                        </w:rPr>
+                        <w:t>tb.track</w:t>
+                      </w:r>
+                      <w:proofErr w:type="gramEnd"/>
+                      <w:r>
+                        <w:rPr>
+                          <w:rFonts w:ascii="Calibri" w:hAnsi="Calibri" w:cs="Calibri"/>
+                          <w:color w:val="1F4E79" w:themeColor="accent5" w:themeShade="80"/>
+                          <w:sz w:val="18"/>
+                          <w:szCs w:val="18"/>
+                        </w:rPr>
+                        <w:t>_id</w:t>
                       </w:r>
                       <w:proofErr w:type="spellEnd"/>
                       <w:r>
@@ -1634,7 +1865,7 @@
                           <w:sz w:val="18"/>
                           <w:szCs w:val="18"/>
                         </w:rPr>
-                        <w:t>,</w:t>
+                        <w:t xml:space="preserve">, </w:t>
                       </w:r>
                     </w:p>
                     <w:p>
@@ -1656,6 +1887,8 @@
                         </w:rPr>
                         <w:t xml:space="preserve">    </w:t>
                       </w:r>
+                      <w:bookmarkStart w:id="1" w:name="_GoBack"/>
+                      <w:bookmarkEnd w:id="1"/>
                       <w:proofErr w:type="spellStart"/>
                       <w:r>
                         <w:rPr>
@@ -1664,7 +1897,7 @@
                           <w:sz w:val="18"/>
                           <w:szCs w:val="18"/>
                         </w:rPr>
-                        <w:t>track_name</w:t>
+                        <w:t>tb.mood_id</w:t>
                       </w:r>
                       <w:proofErr w:type="spellEnd"/>
                       <w:r>
@@ -1704,7 +1937,7 @@
                           <w:sz w:val="18"/>
                           <w:szCs w:val="18"/>
                         </w:rPr>
-                        <w:t>album_name</w:t>
+                        <w:t>track_name</w:t>
                       </w:r>
                       <w:proofErr w:type="spellEnd"/>
                       <w:r>
@@ -1744,7 +1977,7 @@
                           <w:sz w:val="18"/>
                           <w:szCs w:val="18"/>
                         </w:rPr>
-                        <w:t>tb.artist_id</w:t>
+                        <w:t>album_name</w:t>
                       </w:r>
                       <w:proofErr w:type="spellEnd"/>
                       <w:r>
@@ -1777,14 +2010,25 @@
                         <w:t xml:space="preserve">    </w:t>
                       </w:r>
                       <w:proofErr w:type="spellStart"/>
-                      <w:r>
-                        <w:rPr>
-                          <w:rFonts w:ascii="Calibri" w:hAnsi="Calibri" w:cs="Calibri"/>
-                          <w:color w:val="1F4E79" w:themeColor="accent5" w:themeShade="80"/>
-                          <w:sz w:val="18"/>
-                          <w:szCs w:val="18"/>
-                        </w:rPr>
-                        <w:t>artist_name</w:t>
+                      <w:proofErr w:type="gramStart"/>
+                      <w:r>
+                        <w:rPr>
+                          <w:rFonts w:ascii="Calibri" w:hAnsi="Calibri" w:cs="Calibri"/>
+                          <w:color w:val="1F4E79" w:themeColor="accent5" w:themeShade="80"/>
+                          <w:sz w:val="18"/>
+                          <w:szCs w:val="18"/>
+                        </w:rPr>
+                        <w:t>tb.artist</w:t>
+                      </w:r>
+                      <w:proofErr w:type="gramEnd"/>
+                      <w:r>
+                        <w:rPr>
+                          <w:rFonts w:ascii="Calibri" w:hAnsi="Calibri" w:cs="Calibri"/>
+                          <w:color w:val="1F4E79" w:themeColor="accent5" w:themeShade="80"/>
+                          <w:sz w:val="18"/>
+                          <w:szCs w:val="18"/>
+                        </w:rPr>
+                        <w:t>_id</w:t>
                       </w:r>
                       <w:proofErr w:type="spellEnd"/>
                       <w:r>
@@ -1794,7 +2038,7 @@
                           <w:sz w:val="18"/>
                           <w:szCs w:val="18"/>
                         </w:rPr>
-                        <w:t xml:space="preserve"> </w:t>
+                        <w:t>,</w:t>
                       </w:r>
                     </w:p>
                     <w:p>
@@ -1814,7 +2058,7 @@
                           <w:sz w:val="18"/>
                           <w:szCs w:val="18"/>
                         </w:rPr>
-                        <w:t xml:space="preserve">FROM </w:t>
+                        <w:t xml:space="preserve">    </w:t>
                       </w:r>
                       <w:proofErr w:type="spellStart"/>
                       <w:r>
@@ -1824,27 +2068,7 @@
                           <w:sz w:val="18"/>
                           <w:szCs w:val="18"/>
                         </w:rPr>
-                        <w:t>Tracks_tbl</w:t>
-                      </w:r>
-                      <w:proofErr w:type="spellEnd"/>
-                      <w:r>
-                        <w:rPr>
-                          <w:rFonts w:ascii="Calibri" w:hAnsi="Calibri" w:cs="Calibri"/>
-                          <w:color w:val="1F4E79" w:themeColor="accent5" w:themeShade="80"/>
-                          <w:sz w:val="18"/>
-                          <w:szCs w:val="18"/>
-                        </w:rPr>
-                        <w:t xml:space="preserve"> AS </w:t>
-                      </w:r>
-                      <w:proofErr w:type="spellStart"/>
-                      <w:r>
-                        <w:rPr>
-                          <w:rFonts w:ascii="Calibri" w:hAnsi="Calibri" w:cs="Calibri"/>
-                          <w:color w:val="1F4E79" w:themeColor="accent5" w:themeShade="80"/>
-                          <w:sz w:val="18"/>
-                          <w:szCs w:val="18"/>
-                        </w:rPr>
-                        <w:t>tb</w:t>
+                        <w:t>artist_name</w:t>
                       </w:r>
                       <w:proofErr w:type="spellEnd"/>
                     </w:p>
@@ -1865,7 +2089,7 @@
                           <w:sz w:val="18"/>
                           <w:szCs w:val="18"/>
                         </w:rPr>
-                        <w:t xml:space="preserve">JOIN </w:t>
+                        <w:t xml:space="preserve">FROM </w:t>
                       </w:r>
                       <w:proofErr w:type="spellStart"/>
                       <w:r>
@@ -1875,7 +2099,7 @@
                           <w:sz w:val="18"/>
                           <w:szCs w:val="18"/>
                         </w:rPr>
-                        <w:t>TracksToTags_tbl</w:t>
+                        <w:t>Tracks_tbl</w:t>
                       </w:r>
                       <w:proofErr w:type="spellEnd"/>
                       <w:r>
@@ -1895,7 +2119,7 @@
                           <w:sz w:val="18"/>
                           <w:szCs w:val="18"/>
                         </w:rPr>
-                        <w:t>ttb</w:t>
+                        <w:t>tb</w:t>
                       </w:r>
                       <w:proofErr w:type="spellEnd"/>
                     </w:p>
@@ -1916,7 +2140,7 @@
                           <w:sz w:val="18"/>
                           <w:szCs w:val="18"/>
                         </w:rPr>
-                        <w:t xml:space="preserve">ON </w:t>
+                        <w:t xml:space="preserve">JOIN </w:t>
                       </w:r>
                       <w:proofErr w:type="spellStart"/>
                       <w:r>
@@ -1926,27 +2150,7 @@
                           <w:sz w:val="18"/>
                           <w:szCs w:val="18"/>
                         </w:rPr>
-                        <w:t>tb.track_id</w:t>
-                      </w:r>
-                      <w:proofErr w:type="spellEnd"/>
-                      <w:r>
-                        <w:rPr>
-                          <w:rFonts w:ascii="Calibri" w:hAnsi="Calibri" w:cs="Calibri"/>
-                          <w:color w:val="1F4E79" w:themeColor="accent5" w:themeShade="80"/>
-                          <w:sz w:val="18"/>
-                          <w:szCs w:val="18"/>
-                        </w:rPr>
-                        <w:t xml:space="preserve"> = </w:t>
-                      </w:r>
-                      <w:proofErr w:type="spellStart"/>
-                      <w:r>
-                        <w:rPr>
-                          <w:rFonts w:ascii="Calibri" w:hAnsi="Calibri" w:cs="Calibri"/>
-                          <w:color w:val="1F4E79" w:themeColor="accent5" w:themeShade="80"/>
-                          <w:sz w:val="18"/>
-                          <w:szCs w:val="18"/>
-                        </w:rPr>
-                        <w:t>ttb.track_id</w:t>
+                        <w:t>Artists_tbl</w:t>
                       </w:r>
                       <w:proofErr w:type="spellEnd"/>
                     </w:p>
@@ -1967,17 +2171,48 @@
                           <w:sz w:val="18"/>
                           <w:szCs w:val="18"/>
                         </w:rPr>
-                        <w:t xml:space="preserve">JOIN </w:t>
+                        <w:t xml:space="preserve">ON </w:t>
                       </w:r>
                       <w:proofErr w:type="spellStart"/>
-                      <w:r>
-                        <w:rPr>
-                          <w:rFonts w:ascii="Calibri" w:hAnsi="Calibri" w:cs="Calibri"/>
-                          <w:color w:val="1F4E79" w:themeColor="accent5" w:themeShade="80"/>
-                          <w:sz w:val="18"/>
-                          <w:szCs w:val="18"/>
-                        </w:rPr>
-                        <w:t>Artists_tbl</w:t>
+                      <w:proofErr w:type="gramStart"/>
+                      <w:r>
+                        <w:rPr>
+                          <w:rFonts w:ascii="Calibri" w:hAnsi="Calibri" w:cs="Calibri"/>
+                          <w:color w:val="1F4E79" w:themeColor="accent5" w:themeShade="80"/>
+                          <w:sz w:val="18"/>
+                          <w:szCs w:val="18"/>
+                        </w:rPr>
+                        <w:t>tb.artist</w:t>
+                      </w:r>
+                      <w:proofErr w:type="gramEnd"/>
+                      <w:r>
+                        <w:rPr>
+                          <w:rFonts w:ascii="Calibri" w:hAnsi="Calibri" w:cs="Calibri"/>
+                          <w:color w:val="1F4E79" w:themeColor="accent5" w:themeShade="80"/>
+                          <w:sz w:val="18"/>
+                          <w:szCs w:val="18"/>
+                        </w:rPr>
+                        <w:t>_id</w:t>
+                      </w:r>
+                      <w:proofErr w:type="spellEnd"/>
+                      <w:r>
+                        <w:rPr>
+                          <w:rFonts w:ascii="Calibri" w:hAnsi="Calibri" w:cs="Calibri"/>
+                          <w:color w:val="1F4E79" w:themeColor="accent5" w:themeShade="80"/>
+                          <w:sz w:val="18"/>
+                          <w:szCs w:val="18"/>
+                        </w:rPr>
+                        <w:t xml:space="preserve"> = </w:t>
+                      </w:r>
+                      <w:proofErr w:type="spellStart"/>
+                      <w:r>
+                        <w:rPr>
+                          <w:rFonts w:ascii="Calibri" w:hAnsi="Calibri" w:cs="Calibri"/>
+                          <w:color w:val="1F4E79" w:themeColor="accent5" w:themeShade="80"/>
+                          <w:sz w:val="18"/>
+                          <w:szCs w:val="18"/>
+                        </w:rPr>
+                        <w:t>Artists_tbl.artist_id</w:t>
                       </w:r>
                       <w:proofErr w:type="spellEnd"/>
                     </w:p>
@@ -1998,7 +2233,7 @@
                           <w:sz w:val="18"/>
                           <w:szCs w:val="18"/>
                         </w:rPr>
-                        <w:t xml:space="preserve">ON </w:t>
+                        <w:t xml:space="preserve">JOIN </w:t>
                       </w:r>
                       <w:proofErr w:type="spellStart"/>
                       <w:r>
@@ -2008,7 +2243,7 @@
                           <w:sz w:val="18"/>
                           <w:szCs w:val="18"/>
                         </w:rPr>
-                        <w:t>tb.artist_id</w:t>
+                        <w:t>Moods_tbl</w:t>
                       </w:r>
                       <w:proofErr w:type="spellEnd"/>
                       <w:r>
@@ -2018,7 +2253,7 @@
                           <w:sz w:val="18"/>
                           <w:szCs w:val="18"/>
                         </w:rPr>
-                        <w:t xml:space="preserve"> = </w:t>
+                        <w:t xml:space="preserve"> AS </w:t>
                       </w:r>
                       <w:proofErr w:type="spellStart"/>
                       <w:r>
@@ -2028,7 +2263,7 @@
                           <w:sz w:val="18"/>
                           <w:szCs w:val="18"/>
                         </w:rPr>
-                        <w:t>Artists_tbl.artist_id</w:t>
+                        <w:t>mt</w:t>
                       </w:r>
                       <w:proofErr w:type="spellEnd"/>
                     </w:p>
@@ -2049,17 +2284,28 @@
                           <w:sz w:val="18"/>
                           <w:szCs w:val="18"/>
                         </w:rPr>
-                        <w:t xml:space="preserve">WHERE </w:t>
+                        <w:t xml:space="preserve">ON </w:t>
                       </w:r>
                       <w:proofErr w:type="spellStart"/>
-                      <w:r>
-                        <w:rPr>
-                          <w:rFonts w:ascii="Calibri" w:hAnsi="Calibri" w:cs="Calibri"/>
-                          <w:color w:val="1F4E79" w:themeColor="accent5" w:themeShade="80"/>
-                          <w:sz w:val="18"/>
-                          <w:szCs w:val="18"/>
-                        </w:rPr>
-                        <w:t>tag_id</w:t>
+                      <w:proofErr w:type="gramStart"/>
+                      <w:r>
+                        <w:rPr>
+                          <w:rFonts w:ascii="Calibri" w:hAnsi="Calibri" w:cs="Calibri"/>
+                          <w:color w:val="1F4E79" w:themeColor="accent5" w:themeShade="80"/>
+                          <w:sz w:val="18"/>
+                          <w:szCs w:val="18"/>
+                        </w:rPr>
+                        <w:t>tb.mood</w:t>
+                      </w:r>
+                      <w:proofErr w:type="gramEnd"/>
+                      <w:r>
+                        <w:rPr>
+                          <w:rFonts w:ascii="Calibri" w:hAnsi="Calibri" w:cs="Calibri"/>
+                          <w:color w:val="1F4E79" w:themeColor="accent5" w:themeShade="80"/>
+                          <w:sz w:val="18"/>
+                          <w:szCs w:val="18"/>
+                        </w:rPr>
+                        <w:t>_id</w:t>
                       </w:r>
                       <w:proofErr w:type="spellEnd"/>
                       <w:r>
@@ -2069,48 +2315,7 @@
                           <w:sz w:val="18"/>
                           <w:szCs w:val="18"/>
                         </w:rPr>
-                        <w:t xml:space="preserve"> =</w:t>
-                      </w:r>
-                    </w:p>
-                    <w:p>
-                      <w:pPr>
-                        <w:spacing w:after="0" w:line="240" w:lineRule="auto"/>
-                        <w:rPr>
-                          <w:rFonts w:ascii="Calibri" w:hAnsi="Calibri" w:cs="Calibri"/>
-                          <w:color w:val="1F4E79" w:themeColor="accent5" w:themeShade="80"/>
-                          <w:sz w:val="18"/>
-                          <w:szCs w:val="18"/>
-                        </w:rPr>
-                      </w:pPr>
-                      <w:r>
-                        <w:rPr>
-                          <w:rFonts w:ascii="Calibri" w:hAnsi="Calibri" w:cs="Calibri"/>
-                          <w:color w:val="1F4E79" w:themeColor="accent5" w:themeShade="80"/>
-                          <w:sz w:val="18"/>
-                          <w:szCs w:val="18"/>
-                        </w:rPr>
-                        <w:t>(</w:t>
-                      </w:r>
-                    </w:p>
-                    <w:p>
-                      <w:pPr>
-                        <w:spacing w:after="0" w:line="240" w:lineRule="auto"/>
-                        <w:rPr>
-                          <w:rFonts w:ascii="Calibri" w:hAnsi="Calibri" w:cs="Calibri"/>
-                          <w:color w:val="1F4E79" w:themeColor="accent5" w:themeShade="80"/>
-                          <w:sz w:val="18"/>
-                          <w:szCs w:val="18"/>
-                        </w:rPr>
-                      </w:pPr>
-                      <w:r>
-                        <w:rPr>
-                          <w:rFonts w:ascii="Calibri" w:hAnsi="Calibri" w:cs="Calibri"/>
-                          <w:color w:val="1F4E79" w:themeColor="accent5" w:themeShade="80"/>
-                          <w:sz w:val="18"/>
-                          <w:szCs w:val="18"/>
-                        </w:rPr>
-                        <w:tab/>
-                        <w:t xml:space="preserve">SELECT </w:t>
+                        <w:t xml:space="preserve"> = </w:t>
                       </w:r>
                       <w:proofErr w:type="spellStart"/>
                       <w:r>
@@ -2120,7 +2325,7 @@
                           <w:sz w:val="18"/>
                           <w:szCs w:val="18"/>
                         </w:rPr>
-                        <w:t>tag_id</w:t>
+                        <w:t>mt.mood_id</w:t>
                       </w:r>
                       <w:proofErr w:type="spellEnd"/>
                     </w:p>
@@ -2141,8 +2346,7 @@
                           <w:sz w:val="18"/>
                           <w:szCs w:val="18"/>
                         </w:rPr>
-                        <w:tab/>
-                        <w:t xml:space="preserve">FROM </w:t>
+                        <w:t xml:space="preserve">JOIN </w:t>
                       </w:r>
                       <w:proofErr w:type="spellStart"/>
                       <w:r>
@@ -2152,7 +2356,27 @@
                           <w:sz w:val="18"/>
                           <w:szCs w:val="18"/>
                         </w:rPr>
-                        <w:t>Tags_tbl</w:t>
+                        <w:t>TracksToTags_tbl</w:t>
+                      </w:r>
+                      <w:proofErr w:type="spellEnd"/>
+                      <w:r>
+                        <w:rPr>
+                          <w:rFonts w:ascii="Calibri" w:hAnsi="Calibri" w:cs="Calibri"/>
+                          <w:color w:val="1F4E79" w:themeColor="accent5" w:themeShade="80"/>
+                          <w:sz w:val="18"/>
+                          <w:szCs w:val="18"/>
+                        </w:rPr>
+                        <w:t xml:space="preserve"> AS </w:t>
+                      </w:r>
+                      <w:proofErr w:type="spellStart"/>
+                      <w:r>
+                        <w:rPr>
+                          <w:rFonts w:ascii="Calibri" w:hAnsi="Calibri" w:cs="Calibri"/>
+                          <w:color w:val="1F4E79" w:themeColor="accent5" w:themeShade="80"/>
+                          <w:sz w:val="18"/>
+                          <w:szCs w:val="18"/>
+                        </w:rPr>
+                        <w:t>ttt</w:t>
                       </w:r>
                       <w:proofErr w:type="spellEnd"/>
                     </w:p>
@@ -2173,18 +2397,28 @@
                           <w:sz w:val="18"/>
                           <w:szCs w:val="18"/>
                         </w:rPr>
-                        <w:tab/>
-                        <w:t xml:space="preserve">WHERE </w:t>
+                        <w:t xml:space="preserve">ON </w:t>
                       </w:r>
                       <w:proofErr w:type="spellStart"/>
-                      <w:r>
-                        <w:rPr>
-                          <w:rFonts w:ascii="Calibri" w:hAnsi="Calibri" w:cs="Calibri"/>
-                          <w:color w:val="1F4E79" w:themeColor="accent5" w:themeShade="80"/>
-                          <w:sz w:val="18"/>
-                          <w:szCs w:val="18"/>
-                        </w:rPr>
-                        <w:t>tag_name</w:t>
+                      <w:proofErr w:type="gramStart"/>
+                      <w:r>
+                        <w:rPr>
+                          <w:rFonts w:ascii="Calibri" w:hAnsi="Calibri" w:cs="Calibri"/>
+                          <w:color w:val="1F4E79" w:themeColor="accent5" w:themeShade="80"/>
+                          <w:sz w:val="18"/>
+                          <w:szCs w:val="18"/>
+                        </w:rPr>
+                        <w:t>tb.track</w:t>
+                      </w:r>
+                      <w:proofErr w:type="gramEnd"/>
+                      <w:r>
+                        <w:rPr>
+                          <w:rFonts w:ascii="Calibri" w:hAnsi="Calibri" w:cs="Calibri"/>
+                          <w:color w:val="1F4E79" w:themeColor="accent5" w:themeShade="80"/>
+                          <w:sz w:val="18"/>
+                          <w:szCs w:val="18"/>
+                        </w:rPr>
+                        <w:t>_id</w:t>
                       </w:r>
                       <w:proofErr w:type="spellEnd"/>
                       <w:r>
@@ -2194,7 +2428,7 @@
                           <w:sz w:val="18"/>
                           <w:szCs w:val="18"/>
                         </w:rPr>
-                        <w:t xml:space="preserve"> = {</w:t>
+                        <w:t xml:space="preserve"> = </w:t>
                       </w:r>
                       <w:proofErr w:type="spellStart"/>
                       <w:r>
@@ -2204,128 +2438,7 @@
                           <w:sz w:val="18"/>
                           <w:szCs w:val="18"/>
                         </w:rPr>
-                        <w:t>tag_name</w:t>
-                      </w:r>
-                      <w:proofErr w:type="spellEnd"/>
-                      <w:r>
-                        <w:rPr>
-                          <w:rFonts w:ascii="Calibri" w:hAnsi="Calibri" w:cs="Calibri"/>
-                          <w:color w:val="1F4E79" w:themeColor="accent5" w:themeShade="80"/>
-                          <w:sz w:val="18"/>
-                          <w:szCs w:val="18"/>
-                        </w:rPr>
-                        <w:t>}</w:t>
-                      </w:r>
-                    </w:p>
-                    <w:p>
-                      <w:pPr>
-                        <w:spacing w:after="0" w:line="240" w:lineRule="auto"/>
-                        <w:rPr>
-                          <w:rFonts w:ascii="Calibri" w:hAnsi="Calibri" w:cs="Calibri"/>
-                          <w:color w:val="1F4E79" w:themeColor="accent5" w:themeShade="80"/>
-                          <w:sz w:val="18"/>
-                          <w:szCs w:val="18"/>
-                        </w:rPr>
-                      </w:pPr>
-                      <w:r>
-                        <w:rPr>
-                          <w:rFonts w:ascii="Calibri" w:hAnsi="Calibri" w:cs="Calibri"/>
-                          <w:color w:val="1F4E79" w:themeColor="accent5" w:themeShade="80"/>
-                          <w:sz w:val="18"/>
-                          <w:szCs w:val="18"/>
-                        </w:rPr>
-                        <w:t>)</w:t>
-                      </w:r>
-                    </w:p>
-                    <w:p>
-                      <w:pPr>
-                        <w:spacing w:after="0" w:line="240" w:lineRule="auto"/>
-                        <w:rPr>
-                          <w:rFonts w:ascii="Calibri" w:hAnsi="Calibri" w:cs="Calibri"/>
-                          <w:color w:val="1F4E79" w:themeColor="accent5" w:themeShade="80"/>
-                          <w:sz w:val="18"/>
-                          <w:szCs w:val="18"/>
-                        </w:rPr>
-                      </w:pPr>
-                      <w:r>
-                        <w:rPr>
-                          <w:rFonts w:ascii="Calibri" w:hAnsi="Calibri" w:cs="Calibri"/>
-                          <w:color w:val="1F4E79" w:themeColor="accent5" w:themeShade="80"/>
-                          <w:sz w:val="18"/>
-                          <w:szCs w:val="18"/>
-                        </w:rPr>
-                        <w:t xml:space="preserve">AND </w:t>
-                      </w:r>
-                      <w:proofErr w:type="spellStart"/>
-                      <w:r>
-                        <w:rPr>
-                          <w:rFonts w:ascii="Calibri" w:hAnsi="Calibri" w:cs="Calibri"/>
-                          <w:color w:val="1F4E79" w:themeColor="accent5" w:themeShade="80"/>
-                          <w:sz w:val="18"/>
-                          <w:szCs w:val="18"/>
-                        </w:rPr>
-                        <w:t>mood_id</w:t>
-                      </w:r>
-                      <w:proofErr w:type="spellEnd"/>
-                      <w:r>
-                        <w:rPr>
-                          <w:rFonts w:ascii="Calibri" w:hAnsi="Calibri" w:cs="Calibri"/>
-                          <w:color w:val="1F4E79" w:themeColor="accent5" w:themeShade="80"/>
-                          <w:sz w:val="18"/>
-                          <w:szCs w:val="18"/>
-                        </w:rPr>
-                        <w:t xml:space="preserve"> = </w:t>
-                      </w:r>
-                    </w:p>
-                    <w:p>
-                      <w:pPr>
-                        <w:spacing w:after="0" w:line="240" w:lineRule="auto"/>
-                        <w:rPr>
-                          <w:rFonts w:ascii="Calibri" w:hAnsi="Calibri" w:cs="Calibri"/>
-                          <w:color w:val="1F4E79" w:themeColor="accent5" w:themeShade="80"/>
-                          <w:sz w:val="18"/>
-                          <w:szCs w:val="18"/>
-                        </w:rPr>
-                      </w:pPr>
-                      <w:r>
-                        <w:rPr>
-                          <w:rFonts w:ascii="Calibri" w:hAnsi="Calibri" w:cs="Calibri"/>
-                          <w:color w:val="1F4E79" w:themeColor="accent5" w:themeShade="80"/>
-                          <w:sz w:val="18"/>
-                          <w:szCs w:val="18"/>
-                        </w:rPr>
-                        <w:t>(</w:t>
-                      </w:r>
-                    </w:p>
-                    <w:p>
-                      <w:pPr>
-                        <w:spacing w:after="0" w:line="240" w:lineRule="auto"/>
-                        <w:rPr>
-                          <w:rFonts w:ascii="Calibri" w:hAnsi="Calibri" w:cs="Calibri"/>
-                          <w:color w:val="1F4E79" w:themeColor="accent5" w:themeShade="80"/>
-                          <w:sz w:val="18"/>
-                          <w:szCs w:val="18"/>
-                        </w:rPr>
-                      </w:pPr>
-                      <w:r>
-                        <w:rPr>
-                          <w:rFonts w:ascii="Calibri" w:hAnsi="Calibri" w:cs="Calibri"/>
-                          <w:color w:val="1F4E79" w:themeColor="accent5" w:themeShade="80"/>
-                          <w:sz w:val="18"/>
-                          <w:szCs w:val="18"/>
-                        </w:rPr>
-                        <w:tab/>
-                        <w:t xml:space="preserve">SELECT </w:t>
-                      </w:r>
-                      <w:proofErr w:type="spellStart"/>
-                      <w:r>
-                        <w:rPr>
-                          <w:rFonts w:ascii="Calibri" w:hAnsi="Calibri" w:cs="Calibri"/>
-                          <w:color w:val="1F4E79" w:themeColor="accent5" w:themeShade="80"/>
-                          <w:sz w:val="18"/>
-                          <w:szCs w:val="18"/>
-                        </w:rPr>
-                        <w:t>mood_id</w:t>
+                        <w:t>ttt.track_id</w:t>
                       </w:r>
                       <w:proofErr w:type="spellEnd"/>
                     </w:p>
@@ -2346,8 +2459,7 @@
                           <w:sz w:val="18"/>
                           <w:szCs w:val="18"/>
                         </w:rPr>
-                        <w:tab/>
-                        <w:t xml:space="preserve">FROM </w:t>
+                        <w:t xml:space="preserve">JOIN </w:t>
                       </w:r>
                       <w:proofErr w:type="spellStart"/>
                       <w:r>
@@ -2357,7 +2469,7 @@
                           <w:sz w:val="18"/>
                           <w:szCs w:val="18"/>
                         </w:rPr>
-                        <w:t>Moods_tbl</w:t>
+                        <w:t>Tags_tbl</w:t>
                       </w:r>
                       <w:proofErr w:type="spellEnd"/>
                     </w:p>
@@ -2378,8 +2490,7 @@
                           <w:sz w:val="18"/>
                           <w:szCs w:val="18"/>
                         </w:rPr>
-                        <w:tab/>
-                        <w:t>WHERE ABS(</w:t>
+                        <w:t xml:space="preserve">ON </w:t>
                       </w:r>
                       <w:proofErr w:type="spellStart"/>
                       <w:r>
@@ -2389,7 +2500,7 @@
                           <w:sz w:val="18"/>
                           <w:szCs w:val="18"/>
                         </w:rPr>
-                        <w:t>danceability</w:t>
+                        <w:t>ttt.tag_id</w:t>
                       </w:r>
                       <w:proofErr w:type="spellEnd"/>
                       <w:r>
@@ -2399,7 +2510,7 @@
                           <w:sz w:val="18"/>
                           <w:szCs w:val="18"/>
                         </w:rPr>
-                        <w:t xml:space="preserve"> - {</w:t>
+                        <w:t xml:space="preserve"> = </w:t>
                       </w:r>
                       <w:proofErr w:type="spellStart"/>
                       <w:r>
@@ -2409,18 +2520,9 @@
                           <w:sz w:val="18"/>
                           <w:szCs w:val="18"/>
                         </w:rPr>
-                        <w:t>danceability</w:t>
+                        <w:t>Tags_tbl.tag_id</w:t>
                       </w:r>
                       <w:proofErr w:type="spellEnd"/>
-                      <w:r>
-                        <w:rPr>
-                          <w:rFonts w:ascii="Calibri" w:hAnsi="Calibri" w:cs="Calibri"/>
-                          <w:color w:val="1F4E79" w:themeColor="accent5" w:themeShade="80"/>
-                          <w:sz w:val="18"/>
-                          <w:szCs w:val="18"/>
-                        </w:rPr>
-                        <w:t>}) &lt; 0.0001 AND ABS(energy - {energy}) &lt; 0.0001</w:t>
-                      </w:r>
                     </w:p>
                     <w:p>
                       <w:pPr>
@@ -2439,8 +2541,130 @@
                           <w:sz w:val="18"/>
                           <w:szCs w:val="18"/>
                         </w:rPr>
-                        <w:tab/>
-                        <w:t>LIMIT 1</w:t>
+                        <w:t xml:space="preserve">WHERE </w:t>
+                      </w:r>
+                      <w:proofErr w:type="gramStart"/>
+                      <w:r>
+                        <w:rPr>
+                          <w:rFonts w:ascii="Calibri" w:hAnsi="Calibri" w:cs="Calibri"/>
+                          <w:color w:val="1F4E79" w:themeColor="accent5" w:themeShade="80"/>
+                          <w:sz w:val="18"/>
+                          <w:szCs w:val="18"/>
+                        </w:rPr>
+                        <w:t>ABS(</w:t>
+                      </w:r>
+                      <w:proofErr w:type="spellStart"/>
+                      <w:proofErr w:type="gramEnd"/>
+                      <w:r>
+                        <w:rPr>
+                          <w:rFonts w:ascii="Calibri" w:hAnsi="Calibri" w:cs="Calibri"/>
+                          <w:color w:val="1F4E79" w:themeColor="accent5" w:themeShade="80"/>
+                          <w:sz w:val="18"/>
+                          <w:szCs w:val="18"/>
+                        </w:rPr>
+                        <w:t>danceability</w:t>
+                      </w:r>
+                      <w:proofErr w:type="spellEnd"/>
+                      <w:r>
+                        <w:rPr>
+                          <w:rFonts w:ascii="Calibri" w:hAnsi="Calibri" w:cs="Calibri"/>
+                          <w:color w:val="1F4E79" w:themeColor="accent5" w:themeShade="80"/>
+                          <w:sz w:val="18"/>
+                          <w:szCs w:val="18"/>
+                        </w:rPr>
+                        <w:t xml:space="preserve"> </w:t>
+                      </w:r>
+                      <w:r>
+                        <w:rPr>
+                          <w:rFonts w:ascii="Calibri" w:hAnsi="Calibri" w:cs="Calibri"/>
+                          <w:color w:val="1F4E79" w:themeColor="accent5" w:themeShade="80"/>
+                          <w:sz w:val="18"/>
+                          <w:szCs w:val="18"/>
+                        </w:rPr>
+                        <w:t>–</w:t>
+                      </w:r>
+                      <w:r>
+                        <w:rPr>
+                          <w:rFonts w:ascii="Calibri" w:hAnsi="Calibri" w:cs="Calibri"/>
+                          <w:color w:val="1F4E79" w:themeColor="accent5" w:themeShade="80"/>
+                          <w:sz w:val="18"/>
+                          <w:szCs w:val="18"/>
+                        </w:rPr>
+                        <w:t xml:space="preserve"> </w:t>
+                      </w:r>
+                      <w:r>
+                        <w:rPr>
+                          <w:rFonts w:ascii="Calibri" w:hAnsi="Calibri" w:cs="Calibri"/>
+                          <w:color w:val="1F4E79" w:themeColor="accent5" w:themeShade="80"/>
+                          <w:sz w:val="18"/>
+                          <w:szCs w:val="18"/>
+                        </w:rPr>
+                        <w:t>{</w:t>
+                      </w:r>
+                      <w:proofErr w:type="spellStart"/>
+                      <w:r>
+                        <w:rPr>
+                          <w:rFonts w:ascii="Calibri" w:hAnsi="Calibri" w:cs="Calibri"/>
+                          <w:color w:val="1F4E79" w:themeColor="accent5" w:themeShade="80"/>
+                          <w:sz w:val="18"/>
+                          <w:szCs w:val="18"/>
+                        </w:rPr>
+                        <w:t>danceability</w:t>
+                      </w:r>
+                      <w:proofErr w:type="spellEnd"/>
+                      <w:r>
+                        <w:rPr>
+                          <w:rFonts w:ascii="Calibri" w:hAnsi="Calibri" w:cs="Calibri"/>
+                          <w:color w:val="1F4E79" w:themeColor="accent5" w:themeShade="80"/>
+                          <w:sz w:val="18"/>
+                          <w:szCs w:val="18"/>
+                        </w:rPr>
+                        <w:t>}</w:t>
+                      </w:r>
+                      <w:r>
+                        <w:rPr>
+                          <w:rFonts w:ascii="Calibri" w:hAnsi="Calibri" w:cs="Calibri"/>
+                          <w:color w:val="1F4E79" w:themeColor="accent5" w:themeShade="80"/>
+                          <w:sz w:val="18"/>
+                          <w:szCs w:val="18"/>
+                        </w:rPr>
+                        <w:t xml:space="preserve">) &lt; 0.1 AND ABS(energy </w:t>
+                      </w:r>
+                      <w:r>
+                        <w:rPr>
+                          <w:rFonts w:ascii="Calibri" w:hAnsi="Calibri" w:cs="Calibri"/>
+                          <w:color w:val="1F4E79" w:themeColor="accent5" w:themeShade="80"/>
+                          <w:sz w:val="18"/>
+                          <w:szCs w:val="18"/>
+                        </w:rPr>
+                        <w:t>–</w:t>
+                      </w:r>
+                      <w:r>
+                        <w:rPr>
+                          <w:rFonts w:ascii="Calibri" w:hAnsi="Calibri" w:cs="Calibri"/>
+                          <w:color w:val="1F4E79" w:themeColor="accent5" w:themeShade="80"/>
+                          <w:sz w:val="18"/>
+                          <w:szCs w:val="18"/>
+                        </w:rPr>
+                        <w:t xml:space="preserve"> </w:t>
+                      </w:r>
+                      <w:r>
+                        <w:rPr>
+                          <w:rFonts w:ascii="Calibri" w:hAnsi="Calibri" w:cs="Calibri"/>
+                          <w:color w:val="1F4E79" w:themeColor="accent5" w:themeShade="80"/>
+                          <w:sz w:val="18"/>
+                          <w:szCs w:val="18"/>
+                        </w:rPr>
+                        <w:t>{energy}</w:t>
+                      </w:r>
+                      <w:r>
+                        <w:rPr>
+                          <w:rFonts w:ascii="Calibri" w:hAnsi="Calibri" w:cs="Calibri"/>
+                          <w:color w:val="1F4E79" w:themeColor="accent5" w:themeShade="80"/>
+                          <w:sz w:val="18"/>
+                          <w:szCs w:val="18"/>
+                        </w:rPr>
+                        <w:t>) &lt; 0.1</w:t>
                       </w:r>
                     </w:p>
                     <w:p>
@@ -2460,7 +2684,223 @@
                           <w:sz w:val="18"/>
                           <w:szCs w:val="18"/>
                         </w:rPr>
-                        <w:t>)</w:t>
+                        <w:t xml:space="preserve">AND </w:t>
+                      </w:r>
+                      <w:proofErr w:type="spellStart"/>
+                      <w:r>
+                        <w:rPr>
+                          <w:rFonts w:ascii="Calibri" w:hAnsi="Calibri" w:cs="Calibri"/>
+                          <w:color w:val="1F4E79" w:themeColor="accent5" w:themeShade="80"/>
+                          <w:sz w:val="18"/>
+                          <w:szCs w:val="18"/>
+                        </w:rPr>
+                        <w:t>tag_name</w:t>
+                      </w:r>
+                      <w:proofErr w:type="spellEnd"/>
+                      <w:r>
+                        <w:rPr>
+                          <w:rFonts w:ascii="Calibri" w:hAnsi="Calibri" w:cs="Calibri"/>
+                          <w:color w:val="1F4E79" w:themeColor="accent5" w:themeShade="80"/>
+                          <w:sz w:val="18"/>
+                          <w:szCs w:val="18"/>
+                        </w:rPr>
+                        <w:t xml:space="preserve"> = </w:t>
+                      </w:r>
+                      <w:r>
+                        <w:rPr>
+                          <w:rFonts w:ascii="Calibri" w:hAnsi="Calibri" w:cs="Calibri"/>
+                          <w:color w:val="1F4E79" w:themeColor="accent5" w:themeShade="80"/>
+                          <w:sz w:val="18"/>
+                          <w:szCs w:val="18"/>
+                        </w:rPr>
+                        <w:t>{</w:t>
+                      </w:r>
+                      <w:proofErr w:type="spellStart"/>
+                      <w:r>
+                        <w:rPr>
+                          <w:rFonts w:ascii="Calibri" w:hAnsi="Calibri" w:cs="Calibri"/>
+                          <w:color w:val="1F4E79" w:themeColor="accent5" w:themeShade="80"/>
+                          <w:sz w:val="18"/>
+                          <w:szCs w:val="18"/>
+                        </w:rPr>
+                        <w:t>tag_name</w:t>
+                      </w:r>
+                      <w:proofErr w:type="spellEnd"/>
+                      <w:r>
+                        <w:rPr>
+                          <w:rFonts w:ascii="Calibri" w:hAnsi="Calibri" w:cs="Calibri"/>
+                          <w:color w:val="1F4E79" w:themeColor="accent5" w:themeShade="80"/>
+                          <w:sz w:val="18"/>
+                          <w:szCs w:val="18"/>
+                        </w:rPr>
+                        <w:t>}</w:t>
+                      </w:r>
+                    </w:p>
+                    <w:p>
+                      <w:pPr>
+                        <w:spacing w:after="0" w:line="240" w:lineRule="auto"/>
+                        <w:rPr>
+                          <w:rFonts w:ascii="Calibri" w:hAnsi="Calibri" w:cs="Calibri"/>
+                          <w:color w:val="1F4E79" w:themeColor="accent5" w:themeShade="80"/>
+                          <w:sz w:val="18"/>
+                          <w:szCs w:val="18"/>
+                        </w:rPr>
+                      </w:pPr>
+                      <w:r>
+                        <w:rPr>
+                          <w:rFonts w:ascii="Calibri" w:hAnsi="Calibri" w:cs="Calibri"/>
+                          <w:color w:val="1F4E79" w:themeColor="accent5" w:themeShade="80"/>
+                          <w:sz w:val="18"/>
+                          <w:szCs w:val="18"/>
+                        </w:rPr>
+                        <w:t xml:space="preserve">GROUP BY </w:t>
+                      </w:r>
+                      <w:proofErr w:type="spellStart"/>
+                      <w:r>
+                        <w:rPr>
+                          <w:rFonts w:ascii="Calibri" w:hAnsi="Calibri" w:cs="Calibri"/>
+                          <w:color w:val="1F4E79" w:themeColor="accent5" w:themeShade="80"/>
+                          <w:sz w:val="18"/>
+                          <w:szCs w:val="18"/>
+                        </w:rPr>
+                        <w:t>track_name</w:t>
+                      </w:r>
+                      <w:proofErr w:type="spellEnd"/>
+                    </w:p>
+                    <w:p>
+                      <w:pPr>
+                        <w:spacing w:after="0" w:line="240" w:lineRule="auto"/>
+                        <w:rPr>
+                          <w:rFonts w:ascii="Calibri" w:hAnsi="Calibri" w:cs="Calibri"/>
+                          <w:color w:val="1F4E79" w:themeColor="accent5" w:themeShade="80"/>
+                          <w:sz w:val="18"/>
+                          <w:szCs w:val="18"/>
+                        </w:rPr>
+                      </w:pPr>
+                      <w:r>
+                        <w:rPr>
+                          <w:rFonts w:ascii="Calibri" w:hAnsi="Calibri" w:cs="Calibri"/>
+                          <w:color w:val="1F4E79" w:themeColor="accent5" w:themeShade="80"/>
+                          <w:sz w:val="18"/>
+                          <w:szCs w:val="18"/>
+                        </w:rPr>
+                        <w:t xml:space="preserve">ORDER BY </w:t>
+                      </w:r>
+                      <w:proofErr w:type="gramStart"/>
+                      <w:r>
+                        <w:rPr>
+                          <w:rFonts w:ascii="Calibri" w:hAnsi="Calibri" w:cs="Calibri"/>
+                          <w:color w:val="1F4E79" w:themeColor="accent5" w:themeShade="80"/>
+                          <w:sz w:val="18"/>
+                          <w:szCs w:val="18"/>
+                        </w:rPr>
+                        <w:t>ABS(</w:t>
+                      </w:r>
+                      <w:proofErr w:type="spellStart"/>
+                      <w:proofErr w:type="gramEnd"/>
+                      <w:r>
+                        <w:rPr>
+                          <w:rFonts w:ascii="Calibri" w:hAnsi="Calibri" w:cs="Calibri"/>
+                          <w:color w:val="1F4E79" w:themeColor="accent5" w:themeShade="80"/>
+                          <w:sz w:val="18"/>
+                          <w:szCs w:val="18"/>
+                        </w:rPr>
+                        <w:t>danceability</w:t>
+                      </w:r>
+                      <w:proofErr w:type="spellEnd"/>
+                      <w:r>
+                        <w:rPr>
+                          <w:rFonts w:ascii="Calibri" w:hAnsi="Calibri" w:cs="Calibri"/>
+                          <w:color w:val="1F4E79" w:themeColor="accent5" w:themeShade="80"/>
+                          <w:sz w:val="18"/>
+                          <w:szCs w:val="18"/>
+                        </w:rPr>
+                        <w:t xml:space="preserve"> </w:t>
+                      </w:r>
+                      <w:r>
+                        <w:rPr>
+                          <w:rFonts w:ascii="Calibri" w:hAnsi="Calibri" w:cs="Calibri"/>
+                          <w:color w:val="1F4E79" w:themeColor="accent5" w:themeShade="80"/>
+                          <w:sz w:val="18"/>
+                          <w:szCs w:val="18"/>
+                        </w:rPr>
+                        <w:t xml:space="preserve">- </w:t>
+                      </w:r>
+                      <w:r>
+                        <w:rPr>
+                          <w:rFonts w:ascii="Calibri" w:hAnsi="Calibri" w:cs="Calibri"/>
+                          <w:color w:val="1F4E79" w:themeColor="accent5" w:themeShade="80"/>
+                          <w:sz w:val="18"/>
+                          <w:szCs w:val="18"/>
+                        </w:rPr>
+                        <w:t>{</w:t>
+                      </w:r>
+                      <w:proofErr w:type="spellStart"/>
+                      <w:r>
+                        <w:rPr>
+                          <w:rFonts w:ascii="Calibri" w:hAnsi="Calibri" w:cs="Calibri"/>
+                          <w:color w:val="1F4E79" w:themeColor="accent5" w:themeShade="80"/>
+                          <w:sz w:val="18"/>
+                          <w:szCs w:val="18"/>
+                        </w:rPr>
+                        <w:t>danceability</w:t>
+                      </w:r>
+                      <w:proofErr w:type="spellEnd"/>
+                      <w:r>
+                        <w:rPr>
+                          <w:rFonts w:ascii="Calibri" w:hAnsi="Calibri" w:cs="Calibri"/>
+                          <w:color w:val="1F4E79" w:themeColor="accent5" w:themeShade="80"/>
+                          <w:sz w:val="18"/>
+                          <w:szCs w:val="18"/>
+                        </w:rPr>
+                        <w:t>}</w:t>
+                      </w:r>
+                      <w:r>
+                        <w:rPr>
+                          <w:rFonts w:ascii="Calibri" w:hAnsi="Calibri" w:cs="Calibri"/>
+                          <w:color w:val="1F4E79" w:themeColor="accent5" w:themeShade="80"/>
+                          <w:sz w:val="18"/>
+                          <w:szCs w:val="18"/>
+                        </w:rPr>
+                        <w:t xml:space="preserve">) + ABS(energy - </w:t>
+                      </w:r>
+                      <w:r>
+                        <w:rPr>
+                          <w:rFonts w:ascii="Calibri" w:hAnsi="Calibri" w:cs="Calibri"/>
+                          <w:color w:val="1F4E79" w:themeColor="accent5" w:themeShade="80"/>
+                          <w:sz w:val="18"/>
+                          <w:szCs w:val="18"/>
+                        </w:rPr>
+                        <w:t>{energy}</w:t>
+                      </w:r>
+                      <w:r>
+                        <w:rPr>
+                          <w:rFonts w:ascii="Calibri" w:hAnsi="Calibri" w:cs="Calibri"/>
+                          <w:color w:val="1F4E79" w:themeColor="accent5" w:themeShade="80"/>
+                          <w:sz w:val="18"/>
+                          <w:szCs w:val="18"/>
+                        </w:rPr>
+                        <w:t>) ASC</w:t>
+                      </w:r>
+                    </w:p>
+                    <w:p>
+                      <w:pPr>
+                        <w:spacing w:after="0" w:line="240" w:lineRule="auto"/>
+                        <w:rPr>
+                          <w:rFonts w:ascii="Calibri" w:hAnsi="Calibri" w:cs="Calibri"/>
+                          <w:color w:val="1F4E79" w:themeColor="accent5" w:themeShade="80"/>
+                          <w:sz w:val="18"/>
+                          <w:szCs w:val="18"/>
+                        </w:rPr>
+                      </w:pPr>
+                      <w:r>
+                        <w:rPr>
+                          <w:rFonts w:ascii="Calibri" w:hAnsi="Calibri" w:cs="Calibri"/>
+                          <w:color w:val="1F4E79" w:themeColor="accent5" w:themeShade="80"/>
+                          <w:sz w:val="18"/>
+                          <w:szCs w:val="18"/>
+                        </w:rPr>
+                        <w:t>LIMIT 20</w:t>
                       </w:r>
                     </w:p>
                   </w:txbxContent>
@@ -2483,38 +2923,31 @@
     </w:p>
     <w:p>
       <w:r>
-        <w:t xml:space="preserve">We chose to join most of the tables, but left the finding of the correct </w:t>
-      </w:r>
-      <w:proofErr w:type="spellStart"/>
-      <w:r>
-        <w:t>tag_id</w:t>
-      </w:r>
-      <w:proofErr w:type="spellEnd"/>
-      <w:r>
-        <w:t xml:space="preserve"> and </w:t>
-      </w:r>
-      <w:proofErr w:type="spellStart"/>
-      <w:r>
-        <w:t>mood</w:t>
+        <w:t xml:space="preserve">The query leaves a pretty loose barrier on the difference between the mood searched and the mood of the track, in order to allow for tracks to be recommended even if none fit the user’s exact mood. We use </w:t>
       </w:r>
       <w:r>
-        <w:t>_id</w:t>
-      </w:r>
-      <w:proofErr w:type="spellEnd"/>
-      <w:r>
-        <w:t xml:space="preserve"> as subqueries, </w:t>
+        <w:rPr>
+          <w:i/>
+          <w:iCs/>
+        </w:rPr>
+        <w:t>Order by</w:t>
       </w:r>
       <w:r>
-        <w:t>for readability</w:t>
+        <w:t xml:space="preserve"> to make sure the most fitting tracks be recommended.</w:t>
       </w:r>
       <w:r>
-        <w:t xml:space="preserve">. </w:t>
+        <w:br/>
+        <w:t xml:space="preserve">This query was flattened completely, to avoid use of </w:t>
       </w:r>
       <w:r>
-        <w:t>All joins and searches are done on indexed values (either keys or unique values), therefore even though some of the tables are very big, we experienced good perfor</w:t>
+        <w:rPr>
+          <w:i/>
+          <w:iCs/>
+        </w:rPr>
+        <w:t>IN</w:t>
       </w:r>
       <w:r>
-        <w:t>mance.</w:t>
+        <w:t xml:space="preserve"> and subqueries, which seemed to have a massive cost in this case.</w:t>
       </w:r>
       <w:r>
         <w:br/>
@@ -2769,14 +3202,25 @@
                               <w:t xml:space="preserve">ON </w:t>
                             </w:r>
                             <w:proofErr w:type="spellStart"/>
-                            <w:r>
-                              <w:rPr>
-                                <w:rFonts w:ascii="Calibri" w:hAnsi="Calibri" w:cs="Calibri"/>
-                                <w:color w:val="1F4E79" w:themeColor="accent5" w:themeShade="80"/>
-                                <w:sz w:val="18"/>
-                                <w:szCs w:val="18"/>
-                              </w:rPr>
-                              <w:t>ttt.track_id</w:t>
+                            <w:proofErr w:type="gramStart"/>
+                            <w:r>
+                              <w:rPr>
+                                <w:rFonts w:ascii="Calibri" w:hAnsi="Calibri" w:cs="Calibri"/>
+                                <w:color w:val="1F4E79" w:themeColor="accent5" w:themeShade="80"/>
+                                <w:sz w:val="18"/>
+                                <w:szCs w:val="18"/>
+                              </w:rPr>
+                              <w:t>ttt.track</w:t>
+                            </w:r>
+                            <w:proofErr w:type="gramEnd"/>
+                            <w:r>
+                              <w:rPr>
+                                <w:rFonts w:ascii="Calibri" w:hAnsi="Calibri" w:cs="Calibri"/>
+                                <w:color w:val="1F4E79" w:themeColor="accent5" w:themeShade="80"/>
+                                <w:sz w:val="18"/>
+                                <w:szCs w:val="18"/>
+                              </w:rPr>
+                              <w:t>_id</w:t>
                             </w:r>
                             <w:proofErr w:type="spellEnd"/>
                             <w:r>
@@ -3080,14 +3524,25 @@
                               <w:t xml:space="preserve">ON </w:t>
                             </w:r>
                             <w:proofErr w:type="spellStart"/>
-                            <w:r>
-                              <w:rPr>
-                                <w:rFonts w:ascii="Calibri" w:hAnsi="Calibri" w:cs="Calibri"/>
-                                <w:color w:val="1F4E79" w:themeColor="accent5" w:themeShade="80"/>
-                                <w:sz w:val="18"/>
-                                <w:szCs w:val="18"/>
-                              </w:rPr>
-                              <w:t>ptt.playlist_id</w:t>
+                            <w:proofErr w:type="gramStart"/>
+                            <w:r>
+                              <w:rPr>
+                                <w:rFonts w:ascii="Calibri" w:hAnsi="Calibri" w:cs="Calibri"/>
+                                <w:color w:val="1F4E79" w:themeColor="accent5" w:themeShade="80"/>
+                                <w:sz w:val="18"/>
+                                <w:szCs w:val="18"/>
+                              </w:rPr>
+                              <w:t>ptt.playlist</w:t>
+                            </w:r>
+                            <w:proofErr w:type="gramEnd"/>
+                            <w:r>
+                              <w:rPr>
+                                <w:rFonts w:ascii="Calibri" w:hAnsi="Calibri" w:cs="Calibri"/>
+                                <w:color w:val="1F4E79" w:themeColor="accent5" w:themeShade="80"/>
+                                <w:sz w:val="18"/>
+                                <w:szCs w:val="18"/>
+                              </w:rPr>
+                              <w:t>_id</w:t>
                             </w:r>
                             <w:proofErr w:type="spellEnd"/>
                             <w:r>
@@ -3470,14 +3925,25 @@
                               <w:t xml:space="preserve">ON </w:t>
                             </w:r>
                             <w:proofErr w:type="spellStart"/>
-                            <w:r>
-                              <w:rPr>
-                                <w:rFonts w:ascii="Calibri" w:hAnsi="Calibri" w:cs="Calibri"/>
-                                <w:color w:val="1F4E79" w:themeColor="accent5" w:themeShade="80"/>
-                                <w:sz w:val="18"/>
-                                <w:szCs w:val="18"/>
-                              </w:rPr>
-                              <w:t>ttt.track_id</w:t>
+                            <w:proofErr w:type="gramStart"/>
+                            <w:r>
+                              <w:rPr>
+                                <w:rFonts w:ascii="Calibri" w:hAnsi="Calibri" w:cs="Calibri"/>
+                                <w:color w:val="1F4E79" w:themeColor="accent5" w:themeShade="80"/>
+                                <w:sz w:val="18"/>
+                                <w:szCs w:val="18"/>
+                              </w:rPr>
+                              <w:t>ttt.track</w:t>
+                            </w:r>
+                            <w:proofErr w:type="gramEnd"/>
+                            <w:r>
+                              <w:rPr>
+                                <w:rFonts w:ascii="Calibri" w:hAnsi="Calibri" w:cs="Calibri"/>
+                                <w:color w:val="1F4E79" w:themeColor="accent5" w:themeShade="80"/>
+                                <w:sz w:val="18"/>
+                                <w:szCs w:val="18"/>
+                              </w:rPr>
+                              <w:t>_id</w:t>
                             </w:r>
                             <w:proofErr w:type="spellEnd"/>
                             <w:r>
@@ -3830,14 +4296,25 @@
                               <w:t xml:space="preserve">ON </w:t>
                             </w:r>
                             <w:proofErr w:type="spellStart"/>
-                            <w:r>
-                              <w:rPr>
-                                <w:rFonts w:ascii="Calibri" w:hAnsi="Calibri" w:cs="Calibri"/>
-                                <w:color w:val="1F4E79" w:themeColor="accent5" w:themeShade="80"/>
-                                <w:sz w:val="18"/>
-                                <w:szCs w:val="18"/>
-                              </w:rPr>
-                              <w:t>ptt.playlist_id</w:t>
+                            <w:proofErr w:type="gramStart"/>
+                            <w:r>
+                              <w:rPr>
+                                <w:rFonts w:ascii="Calibri" w:hAnsi="Calibri" w:cs="Calibri"/>
+                                <w:color w:val="1F4E79" w:themeColor="accent5" w:themeShade="80"/>
+                                <w:sz w:val="18"/>
+                                <w:szCs w:val="18"/>
+                              </w:rPr>
+                              <w:t>ptt.playlist</w:t>
+                            </w:r>
+                            <w:proofErr w:type="gramEnd"/>
+                            <w:r>
+                              <w:rPr>
+                                <w:rFonts w:ascii="Calibri" w:hAnsi="Calibri" w:cs="Calibri"/>
+                                <w:color w:val="1F4E79" w:themeColor="accent5" w:themeShade="80"/>
+                                <w:sz w:val="18"/>
+                                <w:szCs w:val="18"/>
+                              </w:rPr>
+                              <w:t>_id</w:t>
                             </w:r>
                             <w:proofErr w:type="spellEnd"/>
                             <w:r>
@@ -5402,14 +5879,25 @@
                               <w:t xml:space="preserve">SELECT </w:t>
                             </w:r>
                             <w:proofErr w:type="spellStart"/>
-                            <w:r>
-                              <w:rPr>
-                                <w:rFonts w:ascii="Calibri" w:hAnsi="Calibri" w:cs="Calibri"/>
-                                <w:color w:val="1F4E79" w:themeColor="accent5" w:themeShade="80"/>
-                                <w:sz w:val="18"/>
-                                <w:szCs w:val="18"/>
-                              </w:rPr>
-                              <w:t>art.artist_id</w:t>
+                            <w:proofErr w:type="gramStart"/>
+                            <w:r>
+                              <w:rPr>
+                                <w:rFonts w:ascii="Calibri" w:hAnsi="Calibri" w:cs="Calibri"/>
+                                <w:color w:val="1F4E79" w:themeColor="accent5" w:themeShade="80"/>
+                                <w:sz w:val="18"/>
+                                <w:szCs w:val="18"/>
+                              </w:rPr>
+                              <w:t>art.artist</w:t>
+                            </w:r>
+                            <w:proofErr w:type="gramEnd"/>
+                            <w:r>
+                              <w:rPr>
+                                <w:rFonts w:ascii="Calibri" w:hAnsi="Calibri" w:cs="Calibri"/>
+                                <w:color w:val="1F4E79" w:themeColor="accent5" w:themeShade="80"/>
+                                <w:sz w:val="18"/>
+                                <w:szCs w:val="18"/>
+                              </w:rPr>
+                              <w:t>_id</w:t>
                             </w:r>
                             <w:proofErr w:type="spellEnd"/>
                             <w:r>
@@ -5544,14 +6032,25 @@
                               <w:t xml:space="preserve">ON </w:t>
                             </w:r>
                             <w:proofErr w:type="spellStart"/>
-                            <w:r>
-                              <w:rPr>
-                                <w:rFonts w:ascii="Calibri" w:hAnsi="Calibri" w:cs="Calibri"/>
-                                <w:color w:val="1F4E79" w:themeColor="accent5" w:themeShade="80"/>
-                                <w:sz w:val="18"/>
-                                <w:szCs w:val="18"/>
-                              </w:rPr>
-                              <w:t>art.artist_id</w:t>
+                            <w:proofErr w:type="gramStart"/>
+                            <w:r>
+                              <w:rPr>
+                                <w:rFonts w:ascii="Calibri" w:hAnsi="Calibri" w:cs="Calibri"/>
+                                <w:color w:val="1F4E79" w:themeColor="accent5" w:themeShade="80"/>
+                                <w:sz w:val="18"/>
+                                <w:szCs w:val="18"/>
+                              </w:rPr>
+                              <w:t>art.artist</w:t>
+                            </w:r>
+                            <w:proofErr w:type="gramEnd"/>
+                            <w:r>
+                              <w:rPr>
+                                <w:rFonts w:ascii="Calibri" w:hAnsi="Calibri" w:cs="Calibri"/>
+                                <w:color w:val="1F4E79" w:themeColor="accent5" w:themeShade="80"/>
+                                <w:sz w:val="18"/>
+                                <w:szCs w:val="18"/>
+                              </w:rPr>
+                              <w:t>_id</w:t>
                             </w:r>
                             <w:proofErr w:type="spellEnd"/>
                             <w:r>
@@ -6488,7 +6987,27 @@
                                 <w:sz w:val="18"/>
                                 <w:szCs w:val="18"/>
                               </w:rPr>
-                              <w:t>Tracks_tbl.track_id</w:t>
+                              <w:t>Tracks_</w:t>
+                            </w:r>
+                            <w:proofErr w:type="gramStart"/>
+                            <w:r>
+                              <w:rPr>
+                                <w:rFonts w:ascii="Calibri" w:hAnsi="Calibri" w:cs="Calibri"/>
+                                <w:color w:val="1F4E79" w:themeColor="accent5" w:themeShade="80"/>
+                                <w:sz w:val="18"/>
+                                <w:szCs w:val="18"/>
+                              </w:rPr>
+                              <w:t>tbl.track</w:t>
+                            </w:r>
+                            <w:proofErr w:type="gramEnd"/>
+                            <w:r>
+                              <w:rPr>
+                                <w:rFonts w:ascii="Calibri" w:hAnsi="Calibri" w:cs="Calibri"/>
+                                <w:color w:val="1F4E79" w:themeColor="accent5" w:themeShade="80"/>
+                                <w:sz w:val="18"/>
+                                <w:szCs w:val="18"/>
+                              </w:rPr>
+                              <w:t>_id</w:t>
                             </w:r>
                             <w:proofErr w:type="spellEnd"/>
                             <w:r>
@@ -6604,14 +7123,25 @@
                               <w:t xml:space="preserve">ON </w:t>
                             </w:r>
                             <w:proofErr w:type="spellStart"/>
-                            <w:r>
-                              <w:rPr>
-                                <w:rFonts w:ascii="Calibri" w:hAnsi="Calibri" w:cs="Calibri"/>
-                                <w:color w:val="1F4E79" w:themeColor="accent5" w:themeShade="80"/>
-                                <w:sz w:val="18"/>
-                                <w:szCs w:val="18"/>
-                              </w:rPr>
-                              <w:t>tt.mood_id</w:t>
+                            <w:proofErr w:type="gramStart"/>
+                            <w:r>
+                              <w:rPr>
+                                <w:rFonts w:ascii="Calibri" w:hAnsi="Calibri" w:cs="Calibri"/>
+                                <w:color w:val="1F4E79" w:themeColor="accent5" w:themeShade="80"/>
+                                <w:sz w:val="18"/>
+                                <w:szCs w:val="18"/>
+                              </w:rPr>
+                              <w:t>tt.mood</w:t>
+                            </w:r>
+                            <w:proofErr w:type="gramEnd"/>
+                            <w:r>
+                              <w:rPr>
+                                <w:rFonts w:ascii="Calibri" w:hAnsi="Calibri" w:cs="Calibri"/>
+                                <w:color w:val="1F4E79" w:themeColor="accent5" w:themeShade="80"/>
+                                <w:sz w:val="18"/>
+                                <w:szCs w:val="18"/>
+                              </w:rPr>
+                              <w:t>_id</w:t>
                             </w:r>
                             <w:proofErr w:type="spellEnd"/>
                             <w:r>
@@ -6655,14 +7185,25 @@
                               <w:t xml:space="preserve">GROUP BY </w:t>
                             </w:r>
                             <w:proofErr w:type="spellStart"/>
-                            <w:r>
-                              <w:rPr>
-                                <w:rFonts w:ascii="Calibri" w:hAnsi="Calibri" w:cs="Calibri"/>
-                                <w:color w:val="1F4E79" w:themeColor="accent5" w:themeShade="80"/>
-                                <w:sz w:val="18"/>
-                                <w:szCs w:val="18"/>
-                              </w:rPr>
-                              <w:t>art.artist_id</w:t>
+                            <w:proofErr w:type="gramStart"/>
+                            <w:r>
+                              <w:rPr>
+                                <w:rFonts w:ascii="Calibri" w:hAnsi="Calibri" w:cs="Calibri"/>
+                                <w:color w:val="1F4E79" w:themeColor="accent5" w:themeShade="80"/>
+                                <w:sz w:val="18"/>
+                                <w:szCs w:val="18"/>
+                              </w:rPr>
+                              <w:t>art.artist</w:t>
+                            </w:r>
+                            <w:proofErr w:type="gramEnd"/>
+                            <w:r>
+                              <w:rPr>
+                                <w:rFonts w:ascii="Calibri" w:hAnsi="Calibri" w:cs="Calibri"/>
+                                <w:color w:val="1F4E79" w:themeColor="accent5" w:themeShade="80"/>
+                                <w:sz w:val="18"/>
+                                <w:szCs w:val="18"/>
+                              </w:rPr>
+                              <w:t>_id</w:t>
                             </w:r>
                             <w:proofErr w:type="spellEnd"/>
                           </w:p>
@@ -6686,14 +7227,25 @@
                               <w:t>HAVING COUNT(</w:t>
                             </w:r>
                             <w:proofErr w:type="spellStart"/>
-                            <w:r>
-                              <w:rPr>
-                                <w:rFonts w:ascii="Calibri" w:hAnsi="Calibri" w:cs="Calibri"/>
-                                <w:color w:val="1F4E79" w:themeColor="accent5" w:themeShade="80"/>
-                                <w:sz w:val="18"/>
-                                <w:szCs w:val="18"/>
-                              </w:rPr>
-                              <w:t>art.artist_id</w:t>
+                            <w:proofErr w:type="gramStart"/>
+                            <w:r>
+                              <w:rPr>
+                                <w:rFonts w:ascii="Calibri" w:hAnsi="Calibri" w:cs="Calibri"/>
+                                <w:color w:val="1F4E79" w:themeColor="accent5" w:themeShade="80"/>
+                                <w:sz w:val="18"/>
+                                <w:szCs w:val="18"/>
+                              </w:rPr>
+                              <w:t>art.artist</w:t>
+                            </w:r>
+                            <w:proofErr w:type="gramEnd"/>
+                            <w:r>
+                              <w:rPr>
+                                <w:rFonts w:ascii="Calibri" w:hAnsi="Calibri" w:cs="Calibri"/>
+                                <w:color w:val="1F4E79" w:themeColor="accent5" w:themeShade="80"/>
+                                <w:sz w:val="18"/>
+                                <w:szCs w:val="18"/>
+                              </w:rPr>
+                              <w:t>_id</w:t>
                             </w:r>
                             <w:proofErr w:type="spellEnd"/>
                             <w:r>
@@ -10045,7 +10597,27 @@
                                 <w:sz w:val="18"/>
                                 <w:szCs w:val="18"/>
                               </w:rPr>
-                              <w:t>Tracks_tbl.track_id</w:t>
+                              <w:t>Tracks_</w:t>
+                            </w:r>
+                            <w:proofErr w:type="gramStart"/>
+                            <w:r>
+                              <w:rPr>
+                                <w:rFonts w:ascii="Calibri" w:hAnsi="Calibri" w:cs="Calibri"/>
+                                <w:color w:val="1F4E79" w:themeColor="accent5" w:themeShade="80"/>
+                                <w:sz w:val="18"/>
+                                <w:szCs w:val="18"/>
+                              </w:rPr>
+                              <w:t>tbl.track</w:t>
+                            </w:r>
+                            <w:proofErr w:type="gramEnd"/>
+                            <w:r>
+                              <w:rPr>
+                                <w:rFonts w:ascii="Calibri" w:hAnsi="Calibri" w:cs="Calibri"/>
+                                <w:color w:val="1F4E79" w:themeColor="accent5" w:themeShade="80"/>
+                                <w:sz w:val="18"/>
+                                <w:szCs w:val="18"/>
+                              </w:rPr>
+                              <w:t>_id</w:t>
                             </w:r>
                             <w:proofErr w:type="spellEnd"/>
                             <w:r>
@@ -11004,14 +11576,25 @@
                               <w:t xml:space="preserve">SELECT </w:t>
                             </w:r>
                             <w:proofErr w:type="spellStart"/>
-                            <w:r>
-                              <w:rPr>
-                                <w:rFonts w:ascii="Calibri" w:hAnsi="Calibri" w:cs="Calibri"/>
-                                <w:color w:val="1F4E79" w:themeColor="accent5" w:themeShade="80"/>
-                                <w:sz w:val="18"/>
-                                <w:szCs w:val="18"/>
-                              </w:rPr>
-                              <w:t>tt.track_id</w:t>
+                            <w:proofErr w:type="gramStart"/>
+                            <w:r>
+                              <w:rPr>
+                                <w:rFonts w:ascii="Calibri" w:hAnsi="Calibri" w:cs="Calibri"/>
+                                <w:color w:val="1F4E79" w:themeColor="accent5" w:themeShade="80"/>
+                                <w:sz w:val="18"/>
+                                <w:szCs w:val="18"/>
+                              </w:rPr>
+                              <w:t>tt.track</w:t>
+                            </w:r>
+                            <w:proofErr w:type="gramEnd"/>
+                            <w:r>
+                              <w:rPr>
+                                <w:rFonts w:ascii="Calibri" w:hAnsi="Calibri" w:cs="Calibri"/>
+                                <w:color w:val="1F4E79" w:themeColor="accent5" w:themeShade="80"/>
+                                <w:sz w:val="18"/>
+                                <w:szCs w:val="18"/>
+                              </w:rPr>
+                              <w:t>_id</w:t>
                             </w:r>
                             <w:proofErr w:type="spellEnd"/>
                             <w:r>
@@ -11044,14 +11627,25 @@
                               <w:t xml:space="preserve">    </w:t>
                             </w:r>
                             <w:proofErr w:type="spellStart"/>
-                            <w:r>
-                              <w:rPr>
-                                <w:rFonts w:ascii="Calibri" w:hAnsi="Calibri" w:cs="Calibri"/>
-                                <w:color w:val="1F4E79" w:themeColor="accent5" w:themeShade="80"/>
-                                <w:sz w:val="18"/>
-                                <w:szCs w:val="18"/>
-                              </w:rPr>
-                              <w:t>tt.track_name</w:t>
+                            <w:proofErr w:type="gramStart"/>
+                            <w:r>
+                              <w:rPr>
+                                <w:rFonts w:ascii="Calibri" w:hAnsi="Calibri" w:cs="Calibri"/>
+                                <w:color w:val="1F4E79" w:themeColor="accent5" w:themeShade="80"/>
+                                <w:sz w:val="18"/>
+                                <w:szCs w:val="18"/>
+                              </w:rPr>
+                              <w:t>tt.track</w:t>
+                            </w:r>
+                            <w:proofErr w:type="gramEnd"/>
+                            <w:r>
+                              <w:rPr>
+                                <w:rFonts w:ascii="Calibri" w:hAnsi="Calibri" w:cs="Calibri"/>
+                                <w:color w:val="1F4E79" w:themeColor="accent5" w:themeShade="80"/>
+                                <w:sz w:val="18"/>
+                                <w:szCs w:val="18"/>
+                              </w:rPr>
+                              <w:t>_name</w:t>
                             </w:r>
                             <w:proofErr w:type="spellEnd"/>
                             <w:r>
@@ -11084,14 +11678,25 @@
                               <w:t xml:space="preserve">    </w:t>
                             </w:r>
                             <w:proofErr w:type="spellStart"/>
-                            <w:r>
-                              <w:rPr>
-                                <w:rFonts w:ascii="Calibri" w:hAnsi="Calibri" w:cs="Calibri"/>
-                                <w:color w:val="1F4E79" w:themeColor="accent5" w:themeShade="80"/>
-                                <w:sz w:val="18"/>
-                                <w:szCs w:val="18"/>
-                              </w:rPr>
-                              <w:t>tt.album_name</w:t>
+                            <w:proofErr w:type="gramStart"/>
+                            <w:r>
+                              <w:rPr>
+                                <w:rFonts w:ascii="Calibri" w:hAnsi="Calibri" w:cs="Calibri"/>
+                                <w:color w:val="1F4E79" w:themeColor="accent5" w:themeShade="80"/>
+                                <w:sz w:val="18"/>
+                                <w:szCs w:val="18"/>
+                              </w:rPr>
+                              <w:t>tt.album</w:t>
+                            </w:r>
+                            <w:proofErr w:type="gramEnd"/>
+                            <w:r>
+                              <w:rPr>
+                                <w:rFonts w:ascii="Calibri" w:hAnsi="Calibri" w:cs="Calibri"/>
+                                <w:color w:val="1F4E79" w:themeColor="accent5" w:themeShade="80"/>
+                                <w:sz w:val="18"/>
+                                <w:szCs w:val="18"/>
+                              </w:rPr>
+                              <w:t>_name</w:t>
                             </w:r>
                             <w:proofErr w:type="spellEnd"/>
                             <w:r>
@@ -11124,14 +11729,25 @@
                               <w:t xml:space="preserve">    </w:t>
                             </w:r>
                             <w:proofErr w:type="spellStart"/>
-                            <w:r>
-                              <w:rPr>
-                                <w:rFonts w:ascii="Calibri" w:hAnsi="Calibri" w:cs="Calibri"/>
-                                <w:color w:val="1F4E79" w:themeColor="accent5" w:themeShade="80"/>
-                                <w:sz w:val="18"/>
-                                <w:szCs w:val="18"/>
-                              </w:rPr>
-                              <w:t>tt.artist_id</w:t>
+                            <w:proofErr w:type="gramStart"/>
+                            <w:r>
+                              <w:rPr>
+                                <w:rFonts w:ascii="Calibri" w:hAnsi="Calibri" w:cs="Calibri"/>
+                                <w:color w:val="1F4E79" w:themeColor="accent5" w:themeShade="80"/>
+                                <w:sz w:val="18"/>
+                                <w:szCs w:val="18"/>
+                              </w:rPr>
+                              <w:t>tt.artist</w:t>
+                            </w:r>
+                            <w:proofErr w:type="gramEnd"/>
+                            <w:r>
+                              <w:rPr>
+                                <w:rFonts w:ascii="Calibri" w:hAnsi="Calibri" w:cs="Calibri"/>
+                                <w:color w:val="1F4E79" w:themeColor="accent5" w:themeShade="80"/>
+                                <w:sz w:val="18"/>
+                                <w:szCs w:val="18"/>
+                              </w:rPr>
+                              <w:t>_id</w:t>
                             </w:r>
                             <w:proofErr w:type="spellEnd"/>
                             <w:r>
@@ -11295,14 +11911,25 @@
                               <w:t xml:space="preserve">ON </w:t>
                             </w:r>
                             <w:proofErr w:type="spellStart"/>
-                            <w:r>
-                              <w:rPr>
-                                <w:rFonts w:ascii="Calibri" w:hAnsi="Calibri" w:cs="Calibri"/>
-                                <w:color w:val="1F4E79" w:themeColor="accent5" w:themeShade="80"/>
-                                <w:sz w:val="18"/>
-                                <w:szCs w:val="18"/>
-                              </w:rPr>
-                              <w:t>tt.artist_id</w:t>
+                            <w:proofErr w:type="gramStart"/>
+                            <w:r>
+                              <w:rPr>
+                                <w:rFonts w:ascii="Calibri" w:hAnsi="Calibri" w:cs="Calibri"/>
+                                <w:color w:val="1F4E79" w:themeColor="accent5" w:themeShade="80"/>
+                                <w:sz w:val="18"/>
+                                <w:szCs w:val="18"/>
+                              </w:rPr>
+                              <w:t>tt.artist</w:t>
+                            </w:r>
+                            <w:proofErr w:type="gramEnd"/>
+                            <w:r>
+                              <w:rPr>
+                                <w:rFonts w:ascii="Calibri" w:hAnsi="Calibri" w:cs="Calibri"/>
+                                <w:color w:val="1F4E79" w:themeColor="accent5" w:themeShade="80"/>
+                                <w:sz w:val="18"/>
+                                <w:szCs w:val="18"/>
+                              </w:rPr>
+                              <w:t>_id</w:t>
                             </w:r>
                             <w:proofErr w:type="spellEnd"/>
                             <w:r>
@@ -11544,14 +12171,25 @@
                               <w:t xml:space="preserve">ON </w:t>
                             </w:r>
                             <w:proofErr w:type="spellStart"/>
-                            <w:r>
-                              <w:rPr>
-                                <w:rFonts w:ascii="Calibri" w:hAnsi="Calibri" w:cs="Calibri"/>
-                                <w:color w:val="1F4E79" w:themeColor="accent5" w:themeShade="80"/>
-                                <w:sz w:val="18"/>
-                                <w:szCs w:val="18"/>
-                              </w:rPr>
-                              <w:t>ptt.playlist_id</w:t>
+                            <w:proofErr w:type="gramStart"/>
+                            <w:r>
+                              <w:rPr>
+                                <w:rFonts w:ascii="Calibri" w:hAnsi="Calibri" w:cs="Calibri"/>
+                                <w:color w:val="1F4E79" w:themeColor="accent5" w:themeShade="80"/>
+                                <w:sz w:val="18"/>
+                                <w:szCs w:val="18"/>
+                              </w:rPr>
+                              <w:t>ptt.playlist</w:t>
+                            </w:r>
+                            <w:proofErr w:type="gramEnd"/>
+                            <w:r>
+                              <w:rPr>
+                                <w:rFonts w:ascii="Calibri" w:hAnsi="Calibri" w:cs="Calibri"/>
+                                <w:color w:val="1F4E79" w:themeColor="accent5" w:themeShade="80"/>
+                                <w:sz w:val="18"/>
+                                <w:szCs w:val="18"/>
+                              </w:rPr>
+                              <w:t>_id</w:t>
                             </w:r>
                             <w:proofErr w:type="spellEnd"/>
                             <w:r>
@@ -11750,14 +12388,25 @@
                               <w:t xml:space="preserve">AND </w:t>
                             </w:r>
                             <w:proofErr w:type="spellStart"/>
-                            <w:r>
-                              <w:rPr>
-                                <w:rFonts w:ascii="Calibri" w:hAnsi="Calibri" w:cs="Calibri"/>
-                                <w:color w:val="1F4E79" w:themeColor="accent5" w:themeShade="80"/>
-                                <w:sz w:val="18"/>
-                                <w:szCs w:val="18"/>
-                              </w:rPr>
-                              <w:t>pt.playlist_timestamp</w:t>
+                            <w:proofErr w:type="gramStart"/>
+                            <w:r>
+                              <w:rPr>
+                                <w:rFonts w:ascii="Calibri" w:hAnsi="Calibri" w:cs="Calibri"/>
+                                <w:color w:val="1F4E79" w:themeColor="accent5" w:themeShade="80"/>
+                                <w:sz w:val="18"/>
+                                <w:szCs w:val="18"/>
+                              </w:rPr>
+                              <w:t>pt.playlist</w:t>
+                            </w:r>
+                            <w:proofErr w:type="gramEnd"/>
+                            <w:r>
+                              <w:rPr>
+                                <w:rFonts w:ascii="Calibri" w:hAnsi="Calibri" w:cs="Calibri"/>
+                                <w:color w:val="1F4E79" w:themeColor="accent5" w:themeShade="80"/>
+                                <w:sz w:val="18"/>
+                                <w:szCs w:val="18"/>
+                              </w:rPr>
+                              <w:t>_timestamp</w:t>
                             </w:r>
                             <w:proofErr w:type="spellEnd"/>
                             <w:r>
@@ -12115,14 +12764,25 @@
                               <w:t xml:space="preserve">ON </w:t>
                             </w:r>
                             <w:proofErr w:type="spellStart"/>
-                            <w:r>
-                              <w:rPr>
-                                <w:rFonts w:ascii="Calibri" w:hAnsi="Calibri" w:cs="Calibri"/>
-                                <w:color w:val="1F4E79" w:themeColor="accent5" w:themeShade="80"/>
-                                <w:sz w:val="18"/>
-                                <w:szCs w:val="18"/>
-                              </w:rPr>
-                              <w:t>tt.track_id</w:t>
+                            <w:proofErr w:type="gramStart"/>
+                            <w:r>
+                              <w:rPr>
+                                <w:rFonts w:ascii="Calibri" w:hAnsi="Calibri" w:cs="Calibri"/>
+                                <w:color w:val="1F4E79" w:themeColor="accent5" w:themeShade="80"/>
+                                <w:sz w:val="18"/>
+                                <w:szCs w:val="18"/>
+                              </w:rPr>
+                              <w:t>tt.track</w:t>
+                            </w:r>
+                            <w:proofErr w:type="gramEnd"/>
+                            <w:r>
+                              <w:rPr>
+                                <w:rFonts w:ascii="Calibri" w:hAnsi="Calibri" w:cs="Calibri"/>
+                                <w:color w:val="1F4E79" w:themeColor="accent5" w:themeShade="80"/>
+                                <w:sz w:val="18"/>
+                                <w:szCs w:val="18"/>
+                              </w:rPr>
+                              <w:t>_id</w:t>
                             </w:r>
                             <w:proofErr w:type="spellEnd"/>
                             <w:r>
@@ -13059,7 +13719,27 @@
                                 <w:sz w:val="18"/>
                                 <w:szCs w:val="18"/>
                               </w:rPr>
-                              <w:t>Tracks_tbl.track_id</w:t>
+                              <w:t>Tracks_</w:t>
+                            </w:r>
+                            <w:proofErr w:type="gramStart"/>
+                            <w:r>
+                              <w:rPr>
+                                <w:rFonts w:ascii="Calibri" w:hAnsi="Calibri" w:cs="Calibri"/>
+                                <w:color w:val="1F4E79" w:themeColor="accent5" w:themeShade="80"/>
+                                <w:sz w:val="18"/>
+                                <w:szCs w:val="18"/>
+                              </w:rPr>
+                              <w:t>tbl.track</w:t>
+                            </w:r>
+                            <w:proofErr w:type="gramEnd"/>
+                            <w:r>
+                              <w:rPr>
+                                <w:rFonts w:ascii="Calibri" w:hAnsi="Calibri" w:cs="Calibri"/>
+                                <w:color w:val="1F4E79" w:themeColor="accent5" w:themeShade="80"/>
+                                <w:sz w:val="18"/>
+                                <w:szCs w:val="18"/>
+                              </w:rPr>
+                              <w:t>_id</w:t>
                             </w:r>
                             <w:proofErr w:type="spellEnd"/>
                             <w:r>
@@ -15379,14 +16059,25 @@
                               <w:t xml:space="preserve">ON </w:t>
                             </w:r>
                             <w:proofErr w:type="spellStart"/>
-                            <w:r>
-                              <w:rPr>
-                                <w:rFonts w:ascii="Calibri" w:hAnsi="Calibri" w:cs="Calibri"/>
-                                <w:color w:val="1F4E79" w:themeColor="accent5" w:themeShade="80"/>
-                                <w:sz w:val="18"/>
-                                <w:szCs w:val="18"/>
-                              </w:rPr>
-                              <w:t>tt.mood_id</w:t>
+                            <w:proofErr w:type="gramStart"/>
+                            <w:r>
+                              <w:rPr>
+                                <w:rFonts w:ascii="Calibri" w:hAnsi="Calibri" w:cs="Calibri"/>
+                                <w:color w:val="1F4E79" w:themeColor="accent5" w:themeShade="80"/>
+                                <w:sz w:val="18"/>
+                                <w:szCs w:val="18"/>
+                              </w:rPr>
+                              <w:t>tt.mood</w:t>
+                            </w:r>
+                            <w:proofErr w:type="gramEnd"/>
+                            <w:r>
+                              <w:rPr>
+                                <w:rFonts w:ascii="Calibri" w:hAnsi="Calibri" w:cs="Calibri"/>
+                                <w:color w:val="1F4E79" w:themeColor="accent5" w:themeShade="80"/>
+                                <w:sz w:val="18"/>
+                                <w:szCs w:val="18"/>
+                              </w:rPr>
+                              <w:t>_id</w:t>
                             </w:r>
                             <w:proofErr w:type="spellEnd"/>
                             <w:r>
@@ -15437,7 +16128,27 @@
                                 <w:sz w:val="18"/>
                                 <w:szCs w:val="18"/>
                               </w:rPr>
-                              <w:t>last_playlist_tracks.track_id</w:t>
+                              <w:t>last_playlist_</w:t>
+                            </w:r>
+                            <w:proofErr w:type="gramStart"/>
+                            <w:r>
+                              <w:rPr>
+                                <w:rFonts w:ascii="Calibri" w:hAnsi="Calibri" w:cs="Calibri"/>
+                                <w:color w:val="1F4E79" w:themeColor="accent5" w:themeShade="80"/>
+                                <w:sz w:val="18"/>
+                                <w:szCs w:val="18"/>
+                              </w:rPr>
+                              <w:t>tracks.track</w:t>
+                            </w:r>
+                            <w:proofErr w:type="gramEnd"/>
+                            <w:r>
+                              <w:rPr>
+                                <w:rFonts w:ascii="Calibri" w:hAnsi="Calibri" w:cs="Calibri"/>
+                                <w:color w:val="1F4E79" w:themeColor="accent5" w:themeShade="80"/>
+                                <w:sz w:val="18"/>
+                                <w:szCs w:val="18"/>
+                              </w:rPr>
+                              <w:t>_id</w:t>
                             </w:r>
                             <w:proofErr w:type="spellEnd"/>
                             <w:r>
@@ -15868,7 +16579,27 @@
                                 <w:sz w:val="18"/>
                                 <w:szCs w:val="18"/>
                               </w:rPr>
-                              <w:t>Artists_tbl.artist_id</w:t>
+                              <w:t>Artists_</w:t>
+                            </w:r>
+                            <w:proofErr w:type="gramStart"/>
+                            <w:r>
+                              <w:rPr>
+                                <w:rFonts w:ascii="Calibri" w:hAnsi="Calibri" w:cs="Calibri"/>
+                                <w:color w:val="1F4E79" w:themeColor="accent5" w:themeShade="80"/>
+                                <w:sz w:val="18"/>
+                                <w:szCs w:val="18"/>
+                              </w:rPr>
+                              <w:t>tbl.artist</w:t>
+                            </w:r>
+                            <w:proofErr w:type="gramEnd"/>
+                            <w:r>
+                              <w:rPr>
+                                <w:rFonts w:ascii="Calibri" w:hAnsi="Calibri" w:cs="Calibri"/>
+                                <w:color w:val="1F4E79" w:themeColor="accent5" w:themeShade="80"/>
+                                <w:sz w:val="18"/>
+                                <w:szCs w:val="18"/>
+                              </w:rPr>
+                              <w:t>_id</w:t>
                             </w:r>
                             <w:proofErr w:type="spellEnd"/>
                             <w:r>
@@ -15990,7 +16721,27 @@
                                 <w:sz w:val="18"/>
                                 <w:szCs w:val="18"/>
                               </w:rPr>
-                              <w:t>Artists_tbl.track_id</w:t>
+                              <w:t>Artists_</w:t>
+                            </w:r>
+                            <w:proofErr w:type="gramStart"/>
+                            <w:r>
+                              <w:rPr>
+                                <w:rFonts w:ascii="Calibri" w:hAnsi="Calibri" w:cs="Calibri"/>
+                                <w:color w:val="1F4E79" w:themeColor="accent5" w:themeShade="80"/>
+                                <w:sz w:val="18"/>
+                                <w:szCs w:val="18"/>
+                              </w:rPr>
+                              <w:t>tbl.track</w:t>
+                            </w:r>
+                            <w:proofErr w:type="gramEnd"/>
+                            <w:r>
+                              <w:rPr>
+                                <w:rFonts w:ascii="Calibri" w:hAnsi="Calibri" w:cs="Calibri"/>
+                                <w:color w:val="1F4E79" w:themeColor="accent5" w:themeShade="80"/>
+                                <w:sz w:val="18"/>
+                                <w:szCs w:val="18"/>
+                              </w:rPr>
+                              <w:t>_id</w:t>
                             </w:r>
                             <w:proofErr w:type="spellEnd"/>
                             <w:r>
@@ -16081,7 +16832,27 @@
                                 <w:sz w:val="18"/>
                                 <w:szCs w:val="18"/>
                               </w:rPr>
-                              <w:t>Tracks_tbl.track_id</w:t>
+                              <w:t>Tracks_</w:t>
+                            </w:r>
+                            <w:proofErr w:type="gramStart"/>
+                            <w:r>
+                              <w:rPr>
+                                <w:rFonts w:ascii="Calibri" w:hAnsi="Calibri" w:cs="Calibri"/>
+                                <w:color w:val="1F4E79" w:themeColor="accent5" w:themeShade="80"/>
+                                <w:sz w:val="18"/>
+                                <w:szCs w:val="18"/>
+                              </w:rPr>
+                              <w:t>tbl.track</w:t>
+                            </w:r>
+                            <w:proofErr w:type="gramEnd"/>
+                            <w:r>
+                              <w:rPr>
+                                <w:rFonts w:ascii="Calibri" w:hAnsi="Calibri" w:cs="Calibri"/>
+                                <w:color w:val="1F4E79" w:themeColor="accent5" w:themeShade="80"/>
+                                <w:sz w:val="18"/>
+                                <w:szCs w:val="18"/>
+                              </w:rPr>
+                              <w:t>_id</w:t>
                             </w:r>
                             <w:proofErr w:type="spellEnd"/>
                             <w:r>
@@ -16347,7 +17118,27 @@
                                 <w:sz w:val="18"/>
                                 <w:szCs w:val="18"/>
                               </w:rPr>
-                              <w:t>Tracks_tbl.track_id</w:t>
+                              <w:t>Tracks_</w:t>
+                            </w:r>
+                            <w:proofErr w:type="gramStart"/>
+                            <w:r>
+                              <w:rPr>
+                                <w:rFonts w:ascii="Calibri" w:hAnsi="Calibri" w:cs="Calibri"/>
+                                <w:color w:val="1F4E79" w:themeColor="accent5" w:themeShade="80"/>
+                                <w:sz w:val="18"/>
+                                <w:szCs w:val="18"/>
+                              </w:rPr>
+                              <w:t>tbl.track</w:t>
+                            </w:r>
+                            <w:proofErr w:type="gramEnd"/>
+                            <w:r>
+                              <w:rPr>
+                                <w:rFonts w:ascii="Calibri" w:hAnsi="Calibri" w:cs="Calibri"/>
+                                <w:color w:val="1F4E79" w:themeColor="accent5" w:themeShade="80"/>
+                                <w:sz w:val="18"/>
+                                <w:szCs w:val="18"/>
+                              </w:rPr>
+                              <w:t>_id</w:t>
                             </w:r>
                             <w:proofErr w:type="spellEnd"/>
                             <w:r>
@@ -17170,7 +17961,27 @@
                                 <w:sz w:val="18"/>
                                 <w:szCs w:val="18"/>
                               </w:rPr>
-                              <w:t>Tracks_tbl.track_id</w:t>
+                              <w:t>Tracks_</w:t>
+                            </w:r>
+                            <w:proofErr w:type="gramStart"/>
+                            <w:r>
+                              <w:rPr>
+                                <w:rFonts w:ascii="Calibri" w:hAnsi="Calibri" w:cs="Calibri"/>
+                                <w:color w:val="1F4E79" w:themeColor="accent5" w:themeShade="80"/>
+                                <w:sz w:val="18"/>
+                                <w:szCs w:val="18"/>
+                              </w:rPr>
+                              <w:t>tbl.track</w:t>
+                            </w:r>
+                            <w:proofErr w:type="gramEnd"/>
+                            <w:r>
+                              <w:rPr>
+                                <w:rFonts w:ascii="Calibri" w:hAnsi="Calibri" w:cs="Calibri"/>
+                                <w:color w:val="1F4E79" w:themeColor="accent5" w:themeShade="80"/>
+                                <w:sz w:val="18"/>
+                                <w:szCs w:val="18"/>
+                              </w:rPr>
+                              <w:t>_id</w:t>
                             </w:r>
                             <w:proofErr w:type="spellEnd"/>
                             <w:r>
@@ -17290,7 +18101,27 @@
                                 <w:sz w:val="18"/>
                                 <w:szCs w:val="18"/>
                               </w:rPr>
-                              <w:t>Tracks_tbl.artist_id</w:t>
+                              <w:t>Tracks_</w:t>
+                            </w:r>
+                            <w:proofErr w:type="gramStart"/>
+                            <w:r>
+                              <w:rPr>
+                                <w:rFonts w:ascii="Calibri" w:hAnsi="Calibri" w:cs="Calibri"/>
+                                <w:color w:val="1F4E79" w:themeColor="accent5" w:themeShade="80"/>
+                                <w:sz w:val="18"/>
+                                <w:szCs w:val="18"/>
+                              </w:rPr>
+                              <w:t>tbl.artist</w:t>
+                            </w:r>
+                            <w:proofErr w:type="gramEnd"/>
+                            <w:r>
+                              <w:rPr>
+                                <w:rFonts w:ascii="Calibri" w:hAnsi="Calibri" w:cs="Calibri"/>
+                                <w:color w:val="1F4E79" w:themeColor="accent5" w:themeShade="80"/>
+                                <w:sz w:val="18"/>
+                                <w:szCs w:val="18"/>
+                              </w:rPr>
+                              <w:t>_id</w:t>
                             </w:r>
                             <w:proofErr w:type="spellEnd"/>
                             <w:r>
@@ -17353,8 +18184,6 @@
                                 <w:szCs w:val="18"/>
                               </w:rPr>
                             </w:pPr>
-                            <w:bookmarkStart w:id="0" w:name="_GoBack"/>
-                            <w:bookmarkEnd w:id="0"/>
                             <w:r>
                               <w:rPr>
                                 <w:rFonts w:ascii="Calibri" w:hAnsi="Calibri" w:cs="Calibri"/>
@@ -17434,7 +18263,27 @@
                                 <w:sz w:val="18"/>
                                 <w:szCs w:val="18"/>
                               </w:rPr>
-                              <w:t>Tracks_tbl.artist_id</w:t>
+                              <w:t>Tracks_</w:t>
+                            </w:r>
+                            <w:proofErr w:type="gramStart"/>
+                            <w:r>
+                              <w:rPr>
+                                <w:rFonts w:ascii="Calibri" w:hAnsi="Calibri" w:cs="Calibri"/>
+                                <w:color w:val="1F4E79" w:themeColor="accent5" w:themeShade="80"/>
+                                <w:sz w:val="18"/>
+                                <w:szCs w:val="18"/>
+                              </w:rPr>
+                              <w:t>tbl.artist</w:t>
+                            </w:r>
+                            <w:proofErr w:type="gramEnd"/>
+                            <w:r>
+                              <w:rPr>
+                                <w:rFonts w:ascii="Calibri" w:hAnsi="Calibri" w:cs="Calibri"/>
+                                <w:color w:val="1F4E79" w:themeColor="accent5" w:themeShade="80"/>
+                                <w:sz w:val="18"/>
+                                <w:szCs w:val="18"/>
+                              </w:rPr>
+                              <w:t>_id</w:t>
                             </w:r>
                             <w:proofErr w:type="spellEnd"/>
                             <w:r>
@@ -17525,7 +18374,27 @@
                                 <w:sz w:val="18"/>
                                 <w:szCs w:val="18"/>
                               </w:rPr>
-                              <w:t>Tracks_tbl.track_id</w:t>
+                              <w:t>Tracks_</w:t>
+                            </w:r>
+                            <w:proofErr w:type="gramStart"/>
+                            <w:r>
+                              <w:rPr>
+                                <w:rFonts w:ascii="Calibri" w:hAnsi="Calibri" w:cs="Calibri"/>
+                                <w:color w:val="1F4E79" w:themeColor="accent5" w:themeShade="80"/>
+                                <w:sz w:val="18"/>
+                                <w:szCs w:val="18"/>
+                              </w:rPr>
+                              <w:t>tbl.track</w:t>
+                            </w:r>
+                            <w:proofErr w:type="gramEnd"/>
+                            <w:r>
+                              <w:rPr>
+                                <w:rFonts w:ascii="Calibri" w:hAnsi="Calibri" w:cs="Calibri"/>
+                                <w:color w:val="1F4E79" w:themeColor="accent5" w:themeShade="80"/>
+                                <w:sz w:val="18"/>
+                                <w:szCs w:val="18"/>
+                              </w:rPr>
+                              <w:t>_id</w:t>
                             </w:r>
                             <w:proofErr w:type="spellEnd"/>
                             <w:r>
@@ -17607,7 +18476,27 @@
                                 <w:sz w:val="18"/>
                                 <w:szCs w:val="18"/>
                               </w:rPr>
-                              <w:t>PlaylistToTracks_tbl.track_id</w:t>
+                              <w:t>PlaylistToTracks_</w:t>
+                            </w:r>
+                            <w:proofErr w:type="gramStart"/>
+                            <w:r>
+                              <w:rPr>
+                                <w:rFonts w:ascii="Calibri" w:hAnsi="Calibri" w:cs="Calibri"/>
+                                <w:color w:val="1F4E79" w:themeColor="accent5" w:themeShade="80"/>
+                                <w:sz w:val="18"/>
+                                <w:szCs w:val="18"/>
+                              </w:rPr>
+                              <w:t>tbl.track</w:t>
+                            </w:r>
+                            <w:proofErr w:type="gramEnd"/>
+                            <w:r>
+                              <w:rPr>
+                                <w:rFonts w:ascii="Calibri" w:hAnsi="Calibri" w:cs="Calibri"/>
+                                <w:color w:val="1F4E79" w:themeColor="accent5" w:themeShade="80"/>
+                                <w:sz w:val="18"/>
+                                <w:szCs w:val="18"/>
+                              </w:rPr>
+                              <w:t>_id</w:t>
                             </w:r>
                             <w:proofErr w:type="spellEnd"/>
                             <w:r>
@@ -17668,7 +18557,27 @@
                                 <w:sz w:val="18"/>
                                 <w:szCs w:val="18"/>
                               </w:rPr>
-                              <w:t>PlaylistToTracks_tbl.track_id</w:t>
+                              <w:t>PlaylistToTracks_</w:t>
+                            </w:r>
+                            <w:proofErr w:type="gramStart"/>
+                            <w:r>
+                              <w:rPr>
+                                <w:rFonts w:ascii="Calibri" w:hAnsi="Calibri" w:cs="Calibri"/>
+                                <w:color w:val="1F4E79" w:themeColor="accent5" w:themeShade="80"/>
+                                <w:sz w:val="18"/>
+                                <w:szCs w:val="18"/>
+                              </w:rPr>
+                              <w:t>tbl.track</w:t>
+                            </w:r>
+                            <w:proofErr w:type="gramEnd"/>
+                            <w:r>
+                              <w:rPr>
+                                <w:rFonts w:ascii="Calibri" w:hAnsi="Calibri" w:cs="Calibri"/>
+                                <w:color w:val="1F4E79" w:themeColor="accent5" w:themeShade="80"/>
+                                <w:sz w:val="18"/>
+                                <w:szCs w:val="18"/>
+                              </w:rPr>
+                              <w:t>_id</w:t>
                             </w:r>
                             <w:proofErr w:type="spellEnd"/>
                             <w:r>
@@ -18574,7 +19483,17 @@
                                 <w:sz w:val="18"/>
                                 <w:szCs w:val="18"/>
                               </w:rPr>
-                              <w:t>PlaylistToTracks_tbl</w:t>
+                              <w:t>PlaylistToTracks_</w:t>
+                            </w:r>
+                            <w:proofErr w:type="gramStart"/>
+                            <w:r>
+                              <w:rPr>
+                                <w:rFonts w:ascii="Calibri" w:hAnsi="Calibri" w:cs="Calibri"/>
+                                <w:color w:val="1F4E79" w:themeColor="accent5" w:themeShade="80"/>
+                                <w:sz w:val="18"/>
+                                <w:szCs w:val="18"/>
+                              </w:rPr>
+                              <w:t>tbl</w:t>
                             </w:r>
                             <w:proofErr w:type="spellEnd"/>
                             <w:r>
@@ -18587,6 +19506,7 @@
                               <w:t>(</w:t>
                             </w:r>
                             <w:proofErr w:type="spellStart"/>
+                            <w:proofErr w:type="gramEnd"/>
                             <w:r>
                               <w:rPr>
                                 <w:rFonts w:ascii="Calibri" w:hAnsi="Calibri" w:cs="Calibri"/>
@@ -24649,7 +25569,7 @@
 </file>
 
 <file path=customXml/itemProps1.xml><?xml version="1.0" encoding="utf-8"?>
-<ds:datastoreItem xmlns:ds="http://schemas.openxmlformats.org/officeDocument/2006/customXml" ds:itemID="{6C00A6B3-9F86-43E5-9779-77CC1AE99640}">
+<ds:datastoreItem xmlns:ds="http://schemas.openxmlformats.org/officeDocument/2006/customXml" ds:itemID="{720A18B3-8380-4C8F-AA5A-61F1D3E33E66}">
   <ds:schemaRefs>
     <ds:schemaRef ds:uri="http://schemas.openxmlformats.org/officeDocument/2006/bibliography"/>
   </ds:schemaRefs>

</xml_diff>